<commit_message>
commit done on 3-7-22
</commit_message>
<xml_diff>
--- a/report/report.docx
+++ b/report/report.docx
@@ -48,7 +48,7 @@
                     <w:noProof/>
                   </w:rPr>
                   <w:drawing>
-                    <wp:inline distT="0" distB="0" distL="0" distR="0" wp14:anchorId="54892479" wp14:editId="2C492920">
+                    <wp:inline distT="0" distB="0" distL="0" distR="0" wp14:anchorId="27012BFF" wp14:editId="73019805">
                       <wp:extent cx="4078605" cy="1098833"/>
                       <wp:effectExtent l="0" t="0" r="0" b="6350"/>
                       <wp:docPr id="9" name="Picture 9"/>
@@ -117,7 +117,7 @@
                     <w:sz w:val="48"/>
                     <w:szCs w:val="48"/>
                   </w:rPr>
-                  <w:t>REPORT ON NEWYORK CITY AIRBNB DATA VISUALIZATION</w:t>
+                  <w:t xml:space="preserve">VISUALIZE NEWYORK CITY AIRBNB DATA </w:t>
                 </w:r>
               </w:p>
             </w:tc>
@@ -458,35 +458,26 @@
     </w:p>
     <w:p>
       <w:pPr>
-        <w:rPr>
-          <w:rFonts w:ascii="Times New Roman" w:hAnsi="Times New Roman" w:cs="Times New Roman"/>
-          <w:sz w:val="28"/>
-          <w:szCs w:val="32"/>
-        </w:rPr>
-      </w:pPr>
-      <w:r>
-        <w:rPr>
-          <w:rFonts w:ascii="Times New Roman" w:hAnsi="Times New Roman" w:cs="Times New Roman"/>
-          <w:b/>
-          <w:sz w:val="28"/>
-          <w:szCs w:val="32"/>
-        </w:rPr>
+        <w:pStyle w:val="Heading1"/>
+      </w:pPr>
+      <w:r>
         <w:lastRenderedPageBreak/>
-        <w:t>Introduction:</w:t>
-      </w:r>
-      <w:r>
-        <w:rPr>
-          <w:rFonts w:ascii="Times New Roman" w:hAnsi="Times New Roman" w:cs="Times New Roman"/>
-          <w:sz w:val="28"/>
-          <w:szCs w:val="32"/>
-        </w:rPr>
-        <w:t xml:space="preserve"> </w:t>
-      </w:r>
-      <w:r>
-        <w:rPr>
-          <w:rFonts w:ascii="Times New Roman" w:hAnsi="Times New Roman" w:cs="Times New Roman"/>
-          <w:sz w:val="28"/>
-          <w:szCs w:val="32"/>
+        <w:t xml:space="preserve"> Introduction</w:t>
+      </w:r>
+    </w:p>
+    <w:p>
+      <w:pPr>
+        <w:rPr>
+          <w:rFonts w:cstheme="minorHAnsi"/>
+          <w:sz w:val="24"/>
+          <w:szCs w:val="24"/>
+        </w:rPr>
+      </w:pPr>
+      <w:r>
+        <w:rPr>
+          <w:rFonts w:cstheme="minorHAnsi"/>
+          <w:sz w:val="24"/>
+          <w:szCs w:val="24"/>
         </w:rPr>
         <w:t>This provides a summary of the analysis to be undertaken. The purpose of the Introduction is to put the reader in the picture and place the research/experiment within a context.</w:t>
       </w:r>
@@ -494,25 +485,25 @@
     <w:p>
       <w:pPr>
         <w:rPr>
-          <w:rFonts w:ascii="Times New Roman" w:hAnsi="Times New Roman" w:cs="Times New Roman"/>
-          <w:sz w:val="28"/>
-          <w:szCs w:val="32"/>
-        </w:rPr>
-      </w:pPr>
-    </w:p>
-    <w:p>
-      <w:pPr>
-        <w:rPr>
-          <w:rFonts w:ascii="Times New Roman" w:hAnsi="Times New Roman" w:cs="Times New Roman"/>
-          <w:sz w:val="28"/>
-          <w:szCs w:val="32"/>
-        </w:rPr>
-      </w:pPr>
-      <w:r>
-        <w:rPr>
-          <w:rFonts w:ascii="Times New Roman" w:hAnsi="Times New Roman" w:cs="Times New Roman"/>
-          <w:sz w:val="28"/>
-          <w:szCs w:val="32"/>
+          <w:rFonts w:cstheme="minorHAnsi"/>
+          <w:sz w:val="24"/>
+          <w:szCs w:val="24"/>
+        </w:rPr>
+      </w:pPr>
+    </w:p>
+    <w:p>
+      <w:pPr>
+        <w:rPr>
+          <w:rFonts w:cstheme="minorHAnsi"/>
+          <w:sz w:val="24"/>
+          <w:szCs w:val="24"/>
+        </w:rPr>
+      </w:pPr>
+      <w:r>
+        <w:rPr>
+          <w:rFonts w:cstheme="minorHAnsi"/>
+          <w:sz w:val="24"/>
+          <w:szCs w:val="24"/>
         </w:rPr>
         <w:t>The following may be included in the Introduction:</w:t>
       </w:r>
@@ -520,25 +511,25 @@
     <w:p>
       <w:pPr>
         <w:rPr>
-          <w:rFonts w:ascii="Times New Roman" w:hAnsi="Times New Roman" w:cs="Times New Roman"/>
-          <w:sz w:val="28"/>
-          <w:szCs w:val="32"/>
-        </w:rPr>
-      </w:pPr>
-    </w:p>
-    <w:p>
-      <w:pPr>
-        <w:rPr>
-          <w:rFonts w:ascii="Times New Roman" w:hAnsi="Times New Roman" w:cs="Times New Roman"/>
-          <w:sz w:val="28"/>
-          <w:szCs w:val="32"/>
-        </w:rPr>
-      </w:pPr>
-      <w:r>
-        <w:rPr>
-          <w:rFonts w:ascii="Times New Roman" w:hAnsi="Times New Roman" w:cs="Times New Roman"/>
-          <w:sz w:val="28"/>
-          <w:szCs w:val="32"/>
+          <w:rFonts w:cstheme="minorHAnsi"/>
+          <w:sz w:val="24"/>
+          <w:szCs w:val="24"/>
+        </w:rPr>
+      </w:pPr>
+    </w:p>
+    <w:p>
+      <w:pPr>
+        <w:rPr>
+          <w:rFonts w:cstheme="minorHAnsi"/>
+          <w:sz w:val="24"/>
+          <w:szCs w:val="24"/>
+        </w:rPr>
+      </w:pPr>
+      <w:r>
+        <w:rPr>
+          <w:rFonts w:cstheme="minorHAnsi"/>
+          <w:sz w:val="24"/>
+          <w:szCs w:val="24"/>
         </w:rPr>
         <w:t>Background about the analysis to be carried out.</w:t>
       </w:r>
@@ -546,16 +537,16 @@
     <w:p>
       <w:pPr>
         <w:rPr>
-          <w:rFonts w:ascii="Times New Roman" w:hAnsi="Times New Roman" w:cs="Times New Roman"/>
-          <w:sz w:val="28"/>
-          <w:szCs w:val="32"/>
-        </w:rPr>
-      </w:pPr>
-      <w:r>
-        <w:rPr>
-          <w:rFonts w:ascii="Times New Roman" w:hAnsi="Times New Roman" w:cs="Times New Roman"/>
-          <w:sz w:val="28"/>
-          <w:szCs w:val="32"/>
+          <w:rFonts w:cstheme="minorHAnsi"/>
+          <w:sz w:val="24"/>
+          <w:szCs w:val="24"/>
+        </w:rPr>
+      </w:pPr>
+      <w:r>
+        <w:rPr>
+          <w:rFonts w:cstheme="minorHAnsi"/>
+          <w:sz w:val="24"/>
+          <w:szCs w:val="24"/>
         </w:rPr>
         <w:t>A brief review of previous research (relevant literature) to give a background - paraphrase relevant facts from the scientific literature, citing the sources to support each statement.</w:t>
       </w:r>
@@ -563,16 +554,16 @@
     <w:p>
       <w:pPr>
         <w:rPr>
-          <w:rFonts w:ascii="Times New Roman" w:hAnsi="Times New Roman" w:cs="Times New Roman"/>
-          <w:sz w:val="28"/>
-          <w:szCs w:val="32"/>
-        </w:rPr>
-      </w:pPr>
-      <w:r>
-        <w:rPr>
-          <w:rFonts w:ascii="Times New Roman" w:hAnsi="Times New Roman" w:cs="Times New Roman"/>
-          <w:sz w:val="28"/>
-          <w:szCs w:val="32"/>
+          <w:rFonts w:cstheme="minorHAnsi"/>
+          <w:sz w:val="24"/>
+          <w:szCs w:val="24"/>
+        </w:rPr>
+      </w:pPr>
+      <w:r>
+        <w:rPr>
+          <w:rFonts w:cstheme="minorHAnsi"/>
+          <w:sz w:val="24"/>
+          <w:szCs w:val="24"/>
         </w:rPr>
         <w:t>Reason/s why the research was undertaken.</w:t>
       </w:r>
@@ -580,16 +571,16 @@
     <w:p>
       <w:pPr>
         <w:rPr>
-          <w:rFonts w:ascii="Times New Roman" w:hAnsi="Times New Roman" w:cs="Times New Roman"/>
-          <w:sz w:val="28"/>
-          <w:szCs w:val="32"/>
-        </w:rPr>
-      </w:pPr>
-      <w:r>
-        <w:rPr>
-          <w:rFonts w:ascii="Times New Roman" w:hAnsi="Times New Roman" w:cs="Times New Roman"/>
-          <w:sz w:val="28"/>
-          <w:szCs w:val="32"/>
+          <w:rFonts w:cstheme="minorHAnsi"/>
+          <w:sz w:val="24"/>
+          <w:szCs w:val="24"/>
+        </w:rPr>
+      </w:pPr>
+      <w:r>
+        <w:rPr>
+          <w:rFonts w:cstheme="minorHAnsi"/>
+          <w:sz w:val="24"/>
+          <w:szCs w:val="24"/>
         </w:rPr>
         <w:t>Statement of the hypothesis (an idea or concept that can be tested by experimentation) if there is one.</w:t>
       </w:r>
@@ -597,16 +588,16 @@
     <w:p>
       <w:pPr>
         <w:rPr>
-          <w:rFonts w:ascii="Times New Roman" w:hAnsi="Times New Roman" w:cs="Times New Roman"/>
-          <w:sz w:val="28"/>
-          <w:szCs w:val="32"/>
-        </w:rPr>
-      </w:pPr>
-      <w:r>
-        <w:rPr>
-          <w:rFonts w:ascii="Times New Roman" w:hAnsi="Times New Roman" w:cs="Times New Roman"/>
-          <w:sz w:val="28"/>
-          <w:szCs w:val="32"/>
+          <w:rFonts w:cstheme="minorHAnsi"/>
+          <w:sz w:val="24"/>
+          <w:szCs w:val="24"/>
+        </w:rPr>
+      </w:pPr>
+      <w:r>
+        <w:rPr>
+          <w:rFonts w:cstheme="minorHAnsi"/>
+          <w:sz w:val="24"/>
+          <w:szCs w:val="24"/>
         </w:rPr>
         <w:t>An explanation of the different techniques and why they are used.</w:t>
       </w:r>
@@ -614,16 +605,16 @@
     <w:p>
       <w:pPr>
         <w:rPr>
-          <w:rFonts w:ascii="Times New Roman" w:hAnsi="Times New Roman" w:cs="Times New Roman"/>
-          <w:sz w:val="28"/>
-          <w:szCs w:val="32"/>
-        </w:rPr>
-      </w:pPr>
-      <w:r>
-        <w:rPr>
-          <w:rFonts w:ascii="Times New Roman" w:hAnsi="Times New Roman" w:cs="Times New Roman"/>
-          <w:sz w:val="28"/>
-          <w:szCs w:val="32"/>
+          <w:rFonts w:cstheme="minorHAnsi"/>
+          <w:sz w:val="24"/>
+          <w:szCs w:val="24"/>
+        </w:rPr>
+      </w:pPr>
+      <w:r>
+        <w:rPr>
+          <w:rFonts w:cstheme="minorHAnsi"/>
+          <w:sz w:val="24"/>
+          <w:szCs w:val="24"/>
         </w:rPr>
         <w:t>A statement of the objective/s - what you hope to achieve.</w:t>
       </w:r>
@@ -631,42 +622,60 @@
     <w:p>
       <w:pPr>
         <w:rPr>
-          <w:rFonts w:ascii="Times New Roman" w:hAnsi="Times New Roman" w:cs="Times New Roman"/>
-          <w:sz w:val="28"/>
-          <w:szCs w:val="32"/>
-        </w:rPr>
-      </w:pPr>
-      <w:r>
-        <w:rPr>
-          <w:rFonts w:ascii="Times New Roman" w:hAnsi="Times New Roman" w:cs="Times New Roman"/>
-          <w:sz w:val="28"/>
-          <w:szCs w:val="32"/>
-        </w:rPr>
-        <w:t>The Introduction is the what and why of the experiment, and should answer the following questions:</w:t>
-      </w:r>
-    </w:p>
-    <w:p>
-      <w:pPr>
-        <w:rPr>
-          <w:rFonts w:ascii="Times New Roman" w:hAnsi="Times New Roman" w:cs="Times New Roman"/>
-          <w:sz w:val="28"/>
-          <w:szCs w:val="32"/>
-        </w:rPr>
-      </w:pPr>
-    </w:p>
-    <w:p>
-      <w:pPr>
-        <w:rPr>
-          <w:rFonts w:ascii="Times New Roman" w:hAnsi="Times New Roman" w:cs="Times New Roman"/>
-          <w:sz w:val="28"/>
-          <w:szCs w:val="32"/>
-        </w:rPr>
-      </w:pPr>
-      <w:r>
-        <w:rPr>
-          <w:rFonts w:ascii="Times New Roman" w:hAnsi="Times New Roman" w:cs="Times New Roman"/>
-          <w:sz w:val="28"/>
-          <w:szCs w:val="32"/>
+          <w:rFonts w:cstheme="minorHAnsi"/>
+          <w:sz w:val="24"/>
+          <w:szCs w:val="24"/>
+        </w:rPr>
+      </w:pPr>
+      <w:r>
+        <w:rPr>
+          <w:rFonts w:cstheme="minorHAnsi"/>
+          <w:sz w:val="24"/>
+          <w:szCs w:val="24"/>
+        </w:rPr>
+        <w:t xml:space="preserve">The Introduction is </w:t>
+      </w:r>
+      <w:proofErr w:type="gramStart"/>
+      <w:r>
+        <w:rPr>
+          <w:rFonts w:cstheme="minorHAnsi"/>
+          <w:sz w:val="24"/>
+          <w:szCs w:val="24"/>
+        </w:rPr>
+        <w:t>the what</w:t>
+      </w:r>
+      <w:proofErr w:type="gramEnd"/>
+      <w:r>
+        <w:rPr>
+          <w:rFonts w:cstheme="minorHAnsi"/>
+          <w:sz w:val="24"/>
+          <w:szCs w:val="24"/>
+        </w:rPr>
+        <w:t xml:space="preserve"> and why of the experiment, and should answer the following questions:</w:t>
+      </w:r>
+    </w:p>
+    <w:p>
+      <w:pPr>
+        <w:rPr>
+          <w:rFonts w:cstheme="minorHAnsi"/>
+          <w:sz w:val="24"/>
+          <w:szCs w:val="24"/>
+        </w:rPr>
+      </w:pPr>
+    </w:p>
+    <w:p>
+      <w:pPr>
+        <w:rPr>
+          <w:rFonts w:cstheme="minorHAnsi"/>
+          <w:sz w:val="24"/>
+          <w:szCs w:val="24"/>
+        </w:rPr>
+      </w:pPr>
+      <w:r>
+        <w:rPr>
+          <w:rFonts w:cstheme="minorHAnsi"/>
+          <w:sz w:val="24"/>
+          <w:szCs w:val="24"/>
         </w:rPr>
         <w:t>What was the purpose or objective of the experiment/research?</w:t>
       </w:r>
@@ -674,16 +683,16 @@
     <w:p>
       <w:pPr>
         <w:rPr>
-          <w:rFonts w:ascii="Times New Roman" w:hAnsi="Times New Roman" w:cs="Times New Roman"/>
-          <w:sz w:val="28"/>
-          <w:szCs w:val="32"/>
-        </w:rPr>
-      </w:pPr>
-      <w:r>
-        <w:rPr>
-          <w:rFonts w:ascii="Times New Roman" w:hAnsi="Times New Roman" w:cs="Times New Roman"/>
-          <w:sz w:val="28"/>
-          <w:szCs w:val="32"/>
+          <w:rFonts w:cstheme="minorHAnsi"/>
+          <w:sz w:val="24"/>
+          <w:szCs w:val="24"/>
+        </w:rPr>
+      </w:pPr>
+      <w:r>
+        <w:rPr>
+          <w:rFonts w:cstheme="minorHAnsi"/>
+          <w:sz w:val="24"/>
+          <w:szCs w:val="24"/>
         </w:rPr>
         <w:t>Why was the experiment/research conducted in a particular manner?</w:t>
       </w:r>
@@ -691,16 +700,16 @@
     <w:p>
       <w:pPr>
         <w:rPr>
-          <w:rFonts w:ascii="Times New Roman" w:hAnsi="Times New Roman" w:cs="Times New Roman"/>
-          <w:sz w:val="28"/>
-          <w:szCs w:val="32"/>
-        </w:rPr>
-      </w:pPr>
-      <w:r>
-        <w:rPr>
-          <w:rFonts w:ascii="Times New Roman" w:hAnsi="Times New Roman" w:cs="Times New Roman"/>
-          <w:sz w:val="28"/>
-          <w:szCs w:val="32"/>
+          <w:rFonts w:cstheme="minorHAnsi"/>
+          <w:sz w:val="24"/>
+          <w:szCs w:val="24"/>
+        </w:rPr>
+      </w:pPr>
+      <w:r>
+        <w:rPr>
+          <w:rFonts w:cstheme="minorHAnsi"/>
+          <w:sz w:val="24"/>
+          <w:szCs w:val="24"/>
         </w:rPr>
         <w:t>Why was it important in a broader context?</w:t>
       </w:r>
@@ -709,18 +718,27 @@
       <w:pPr>
         <w:spacing w:after="4000"/>
         <w:rPr>
-          <w:rFonts w:ascii="Times New Roman" w:hAnsi="Times New Roman" w:cs="Times New Roman"/>
-          <w:sz w:val="28"/>
-          <w:szCs w:val="32"/>
-        </w:rPr>
-      </w:pPr>
-      <w:r>
-        <w:rPr>
-          <w:rFonts w:ascii="Times New Roman" w:hAnsi="Times New Roman" w:cs="Times New Roman"/>
-          <w:sz w:val="28"/>
-          <w:szCs w:val="32"/>
+          <w:rFonts w:cstheme="minorHAnsi"/>
+          <w:sz w:val="24"/>
+          <w:szCs w:val="24"/>
+        </w:rPr>
+      </w:pPr>
+      <w:r>
+        <w:rPr>
+          <w:rFonts w:cstheme="minorHAnsi"/>
+          <w:sz w:val="24"/>
+          <w:szCs w:val="24"/>
         </w:rPr>
         <w:t>The Introduction should not include any results or conclusions.</w:t>
+      </w:r>
+    </w:p>
+    <w:p>
+      <w:pPr>
+        <w:pStyle w:val="Heading1"/>
+      </w:pPr>
+      <w:r>
+        <w:lastRenderedPageBreak/>
+        <w:t>Chapter 2: The data set</w:t>
       </w:r>
     </w:p>
     <w:p>
@@ -731,43 +749,24 @@
         <w:spacing w:after="240" w:line="360" w:lineRule="auto"/>
         <w:jc w:val="both"/>
         <w:rPr>
-          <w:rFonts w:ascii="Times New Roman" w:hAnsi="Times New Roman" w:cs="Times New Roman"/>
-          <w:sz w:val="28"/>
-          <w:szCs w:val="28"/>
-        </w:rPr>
-      </w:pPr>
-      <w:r>
-        <w:rPr>
-          <w:rFonts w:ascii="Times New Roman" w:hAnsi="Times New Roman" w:cs="Times New Roman"/>
-          <w:b/>
-          <w:sz w:val="28"/>
-          <w:szCs w:val="28"/>
-        </w:rPr>
-        <w:lastRenderedPageBreak/>
-        <w:t xml:space="preserve">The </w:t>
-      </w:r>
-      <w:r>
-        <w:rPr>
-          <w:rFonts w:ascii="Times New Roman" w:hAnsi="Times New Roman" w:cs="Times New Roman"/>
-          <w:b/>
-          <w:sz w:val="28"/>
-          <w:szCs w:val="28"/>
-        </w:rPr>
-        <w:t xml:space="preserve">Dataset: </w:t>
-      </w:r>
-      <w:r>
-        <w:rPr>
-          <w:rFonts w:ascii="Times New Roman" w:hAnsi="Times New Roman" w:cs="Times New Roman"/>
-          <w:sz w:val="28"/>
-          <w:szCs w:val="28"/>
+          <w:rFonts w:cstheme="minorHAnsi"/>
+          <w:sz w:val="24"/>
+          <w:szCs w:val="24"/>
+        </w:rPr>
+      </w:pPr>
+      <w:r>
+        <w:rPr>
+          <w:rFonts w:cstheme="minorHAnsi"/>
+          <w:sz w:val="24"/>
+          <w:szCs w:val="24"/>
         </w:rPr>
         <w:t xml:space="preserve">We use a data set </w:t>
       </w:r>
       <w:r>
         <w:rPr>
-          <w:rFonts w:ascii="Times New Roman" w:hAnsi="Times New Roman" w:cs="Times New Roman"/>
-          <w:sz w:val="28"/>
-          <w:szCs w:val="28"/>
+          <w:rFonts w:cstheme="minorHAnsi"/>
+          <w:sz w:val="24"/>
+          <w:szCs w:val="24"/>
         </w:rPr>
         <w:t xml:space="preserve">downloaded from </w:t>
       </w:r>
@@ -775,36 +774,20 @@
         <w:r>
           <w:rPr>
             <w:rStyle w:val="Hyperlink"/>
-            <w:rFonts w:ascii="Times New Roman" w:hAnsi="Times New Roman" w:cs="Times New Roman"/>
-            <w:sz w:val="28"/>
-            <w:szCs w:val="28"/>
+            <w:rFonts w:cstheme="minorHAnsi"/>
+            <w:sz w:val="24"/>
+            <w:szCs w:val="24"/>
           </w:rPr>
           <w:t>kaggle.com</w:t>
         </w:r>
       </w:hyperlink>
       <w:r>
         <w:rPr>
-          <w:rFonts w:ascii="Times New Roman" w:hAnsi="Times New Roman" w:cs="Times New Roman"/>
-          <w:sz w:val="28"/>
-          <w:szCs w:val="28"/>
-        </w:rPr>
-        <w:t xml:space="preserve">. The data set contains </w:t>
-      </w:r>
-      <w:r>
-        <w:rPr>
-          <w:rFonts w:ascii="Times New Roman" w:hAnsi="Times New Roman" w:cs="Times New Roman"/>
-          <w:sz w:val="28"/>
-          <w:szCs w:val="28"/>
-        </w:rPr>
-        <w:t>48,896 data points</w:t>
-      </w:r>
-      <w:r>
-        <w:rPr>
-          <w:rFonts w:ascii="Times New Roman" w:hAnsi="Times New Roman" w:cs="Times New Roman"/>
-          <w:sz w:val="28"/>
-          <w:szCs w:val="28"/>
-        </w:rPr>
-        <w:t xml:space="preserve"> with 16 columns or features.</w:t>
+          <w:rFonts w:cstheme="minorHAnsi"/>
+          <w:sz w:val="24"/>
+          <w:szCs w:val="24"/>
+        </w:rPr>
+        <w:t>. The data set contains 48,896 data points with 16 columns or features.</w:t>
       </w:r>
     </w:p>
     <w:p>
@@ -815,7 +798,7 @@
         <w:spacing w:before="320"/>
         <w:jc w:val="both"/>
         <w:rPr>
-          <w:rFonts w:ascii="Times New Roman" w:hAnsi="Times New Roman" w:cs="Times New Roman"/>
+          <w:rFonts w:cstheme="minorHAnsi"/>
           <w:b/>
           <w:sz w:val="28"/>
           <w:szCs w:val="28"/>
@@ -823,7 +806,7 @@
       </w:pPr>
       <w:r>
         <w:rPr>
-          <w:rFonts w:ascii="Times New Roman" w:hAnsi="Times New Roman" w:cs="Times New Roman"/>
+          <w:rFonts w:cstheme="minorHAnsi"/>
           <w:b/>
           <w:sz w:val="28"/>
           <w:szCs w:val="28"/>
@@ -846,25 +829,36 @@
         <w:contextualSpacing w:val="0"/>
         <w:jc w:val="both"/>
         <w:rPr>
-          <w:rFonts w:ascii="Times New Roman" w:hAnsi="Times New Roman" w:cs="Times New Roman"/>
-          <w:sz w:val="28"/>
-          <w:szCs w:val="28"/>
-        </w:rPr>
-      </w:pPr>
-      <w:r>
-        <w:rPr>
-          <w:rFonts w:ascii="Times New Roman" w:hAnsi="Times New Roman" w:cs="Times New Roman"/>
-          <w:b/>
-          <w:sz w:val="28"/>
-          <w:szCs w:val="28"/>
-        </w:rPr>
-        <w:t>id:</w:t>
-      </w:r>
-      <w:r>
-        <w:rPr>
-          <w:rFonts w:ascii="Times New Roman" w:hAnsi="Times New Roman" w:cs="Times New Roman"/>
-          <w:sz w:val="28"/>
-          <w:szCs w:val="28"/>
+          <w:rFonts w:cstheme="minorHAnsi"/>
+          <w:sz w:val="24"/>
+          <w:szCs w:val="24"/>
+        </w:rPr>
+      </w:pPr>
+      <w:proofErr w:type="gramStart"/>
+      <w:r>
+        <w:rPr>
+          <w:rFonts w:cstheme="minorHAnsi"/>
+          <w:b/>
+          <w:sz w:val="24"/>
+          <w:szCs w:val="24"/>
+        </w:rPr>
+        <w:t>id</w:t>
+      </w:r>
+      <w:proofErr w:type="gramEnd"/>
+      <w:r>
+        <w:rPr>
+          <w:rFonts w:cstheme="minorHAnsi"/>
+          <w:b/>
+          <w:sz w:val="24"/>
+          <w:szCs w:val="24"/>
+        </w:rPr>
+        <w:t>:</w:t>
+      </w:r>
+      <w:r>
+        <w:rPr>
+          <w:rFonts w:cstheme="minorHAnsi"/>
+          <w:sz w:val="24"/>
+          <w:szCs w:val="24"/>
         </w:rPr>
         <w:t xml:space="preserve"> The id assigned to each airbnb to identify them uniquely.</w:t>
       </w:r>
@@ -884,25 +878,36 @@
         <w:contextualSpacing w:val="0"/>
         <w:jc w:val="both"/>
         <w:rPr>
-          <w:rFonts w:ascii="Times New Roman" w:hAnsi="Times New Roman" w:cs="Times New Roman"/>
-          <w:sz w:val="28"/>
-          <w:szCs w:val="28"/>
-        </w:rPr>
-      </w:pPr>
-      <w:r>
-        <w:rPr>
-          <w:rFonts w:ascii="Times New Roman" w:hAnsi="Times New Roman" w:cs="Times New Roman"/>
-          <w:b/>
-          <w:sz w:val="28"/>
-          <w:szCs w:val="28"/>
-        </w:rPr>
-        <w:t>name:</w:t>
-      </w:r>
-      <w:r>
-        <w:rPr>
-          <w:rFonts w:ascii="Times New Roman" w:hAnsi="Times New Roman" w:cs="Times New Roman"/>
-          <w:sz w:val="28"/>
-          <w:szCs w:val="28"/>
+          <w:rFonts w:cstheme="minorHAnsi"/>
+          <w:sz w:val="24"/>
+          <w:szCs w:val="24"/>
+        </w:rPr>
+      </w:pPr>
+      <w:proofErr w:type="gramStart"/>
+      <w:r>
+        <w:rPr>
+          <w:rFonts w:cstheme="minorHAnsi"/>
+          <w:b/>
+          <w:sz w:val="24"/>
+          <w:szCs w:val="24"/>
+        </w:rPr>
+        <w:t>name</w:t>
+      </w:r>
+      <w:proofErr w:type="gramEnd"/>
+      <w:r>
+        <w:rPr>
+          <w:rFonts w:cstheme="minorHAnsi"/>
+          <w:b/>
+          <w:sz w:val="24"/>
+          <w:szCs w:val="24"/>
+        </w:rPr>
+        <w:t>:</w:t>
+      </w:r>
+      <w:r>
+        <w:rPr>
+          <w:rFonts w:cstheme="minorHAnsi"/>
+          <w:sz w:val="24"/>
+          <w:szCs w:val="24"/>
         </w:rPr>
         <w:t xml:space="preserve"> The name assigned to each airbnb.</w:t>
       </w:r>
@@ -922,25 +927,36 @@
         <w:contextualSpacing w:val="0"/>
         <w:jc w:val="both"/>
         <w:rPr>
-          <w:rFonts w:ascii="Times New Roman" w:hAnsi="Times New Roman" w:cs="Times New Roman"/>
-          <w:sz w:val="28"/>
-          <w:szCs w:val="28"/>
-        </w:rPr>
-      </w:pPr>
-      <w:r>
-        <w:rPr>
-          <w:rFonts w:ascii="Times New Roman" w:hAnsi="Times New Roman" w:cs="Times New Roman"/>
-          <w:b/>
-          <w:sz w:val="28"/>
-          <w:szCs w:val="28"/>
-        </w:rPr>
-        <w:t>host_id:</w:t>
-      </w:r>
-      <w:r>
-        <w:rPr>
-          <w:rFonts w:ascii="Times New Roman" w:hAnsi="Times New Roman" w:cs="Times New Roman"/>
-          <w:sz w:val="28"/>
-          <w:szCs w:val="28"/>
+          <w:rFonts w:cstheme="minorHAnsi"/>
+          <w:sz w:val="24"/>
+          <w:szCs w:val="24"/>
+        </w:rPr>
+      </w:pPr>
+      <w:proofErr w:type="spellStart"/>
+      <w:r>
+        <w:rPr>
+          <w:rFonts w:cstheme="minorHAnsi"/>
+          <w:b/>
+          <w:sz w:val="24"/>
+          <w:szCs w:val="24"/>
+        </w:rPr>
+        <w:t>host_id</w:t>
+      </w:r>
+      <w:proofErr w:type="spellEnd"/>
+      <w:r>
+        <w:rPr>
+          <w:rFonts w:cstheme="minorHAnsi"/>
+          <w:b/>
+          <w:sz w:val="24"/>
+          <w:szCs w:val="24"/>
+        </w:rPr>
+        <w:t>:</w:t>
+      </w:r>
+      <w:r>
+        <w:rPr>
+          <w:rFonts w:cstheme="minorHAnsi"/>
+          <w:sz w:val="24"/>
+          <w:szCs w:val="24"/>
         </w:rPr>
         <w:t xml:space="preserve"> The id assigned to each host to identify them uniquely.</w:t>
       </w:r>
@@ -960,25 +976,36 @@
         <w:contextualSpacing w:val="0"/>
         <w:jc w:val="both"/>
         <w:rPr>
-          <w:rFonts w:ascii="Times New Roman" w:hAnsi="Times New Roman" w:cs="Times New Roman"/>
-          <w:sz w:val="28"/>
-          <w:szCs w:val="28"/>
-        </w:rPr>
-      </w:pPr>
-      <w:r>
-        <w:rPr>
-          <w:rFonts w:ascii="Times New Roman" w:hAnsi="Times New Roman" w:cs="Times New Roman"/>
-          <w:b/>
-          <w:sz w:val="28"/>
-          <w:szCs w:val="28"/>
-        </w:rPr>
-        <w:t>host_name:</w:t>
-      </w:r>
-      <w:r>
-        <w:rPr>
-          <w:rFonts w:ascii="Times New Roman" w:hAnsi="Times New Roman" w:cs="Times New Roman"/>
-          <w:sz w:val="28"/>
-          <w:szCs w:val="28"/>
+          <w:rFonts w:cstheme="minorHAnsi"/>
+          <w:sz w:val="24"/>
+          <w:szCs w:val="24"/>
+        </w:rPr>
+      </w:pPr>
+      <w:proofErr w:type="spellStart"/>
+      <w:r>
+        <w:rPr>
+          <w:rFonts w:cstheme="minorHAnsi"/>
+          <w:b/>
+          <w:sz w:val="24"/>
+          <w:szCs w:val="24"/>
+        </w:rPr>
+        <w:t>host_name</w:t>
+      </w:r>
+      <w:proofErr w:type="spellEnd"/>
+      <w:r>
+        <w:rPr>
+          <w:rFonts w:cstheme="minorHAnsi"/>
+          <w:b/>
+          <w:sz w:val="24"/>
+          <w:szCs w:val="24"/>
+        </w:rPr>
+        <w:t>:</w:t>
+      </w:r>
+      <w:r>
+        <w:rPr>
+          <w:rFonts w:cstheme="minorHAnsi"/>
+          <w:sz w:val="24"/>
+          <w:szCs w:val="24"/>
         </w:rPr>
         <w:t xml:space="preserve"> The name assigned to each host.</w:t>
       </w:r>
@@ -998,41 +1025,52 @@
         <w:contextualSpacing w:val="0"/>
         <w:jc w:val="both"/>
         <w:rPr>
-          <w:rFonts w:ascii="Times New Roman" w:hAnsi="Times New Roman" w:cs="Times New Roman"/>
-          <w:sz w:val="28"/>
-          <w:szCs w:val="28"/>
-        </w:rPr>
-      </w:pPr>
-      <w:r>
-        <w:rPr>
-          <w:rFonts w:ascii="Times New Roman" w:hAnsi="Times New Roman" w:cs="Times New Roman"/>
-          <w:b/>
-          <w:sz w:val="28"/>
-          <w:szCs w:val="28"/>
-        </w:rPr>
-        <w:t>neighbourhood_group:</w:t>
-      </w:r>
-      <w:r>
-        <w:rPr>
-          <w:rFonts w:ascii="Times New Roman" w:hAnsi="Times New Roman" w:cs="Times New Roman"/>
-          <w:sz w:val="28"/>
-          <w:szCs w:val="28"/>
+          <w:rFonts w:cstheme="minorHAnsi"/>
+          <w:sz w:val="24"/>
+          <w:szCs w:val="24"/>
+        </w:rPr>
+      </w:pPr>
+      <w:proofErr w:type="spellStart"/>
+      <w:r>
+        <w:rPr>
+          <w:rFonts w:cstheme="minorHAnsi"/>
+          <w:b/>
+          <w:sz w:val="24"/>
+          <w:szCs w:val="24"/>
+        </w:rPr>
+        <w:t>neighbourhood_group</w:t>
+      </w:r>
+      <w:proofErr w:type="spellEnd"/>
+      <w:r>
+        <w:rPr>
+          <w:rFonts w:cstheme="minorHAnsi"/>
+          <w:b/>
+          <w:sz w:val="24"/>
+          <w:szCs w:val="24"/>
+        </w:rPr>
+        <w:t>:</w:t>
+      </w:r>
+      <w:r>
+        <w:rPr>
+          <w:rFonts w:cstheme="minorHAnsi"/>
+          <w:sz w:val="24"/>
+          <w:szCs w:val="24"/>
         </w:rPr>
         <w:t xml:space="preserve"> The 5 boroughs that New York City is divided into: Manhattan, Queens, Brooklyn,</w:t>
       </w:r>
       <w:r>
         <w:rPr>
-          <w:rFonts w:ascii="Times New Roman" w:hAnsi="Times New Roman" w:cs="Times New Roman"/>
-          <w:sz w:val="28"/>
-          <w:szCs w:val="28"/>
+          <w:rFonts w:cstheme="minorHAnsi"/>
+          <w:sz w:val="24"/>
+          <w:szCs w:val="24"/>
         </w:rPr>
         <w:t xml:space="preserve"> </w:t>
       </w:r>
       <w:r>
         <w:rPr>
-          <w:rFonts w:ascii="Times New Roman" w:hAnsi="Times New Roman" w:cs="Times New Roman"/>
-          <w:sz w:val="28"/>
-          <w:szCs w:val="28"/>
+          <w:rFonts w:cstheme="minorHAnsi"/>
+          <w:sz w:val="24"/>
+          <w:szCs w:val="24"/>
         </w:rPr>
         <w:t>Staten Island and Bronx.</w:t>
       </w:r>
@@ -1052,42 +1090,44 @@
         <w:contextualSpacing w:val="0"/>
         <w:jc w:val="both"/>
         <w:rPr>
-          <w:rFonts w:ascii="Times New Roman" w:hAnsi="Times New Roman" w:cs="Times New Roman"/>
-          <w:sz w:val="28"/>
-          <w:szCs w:val="28"/>
-        </w:rPr>
-      </w:pPr>
-      <w:r>
-        <w:rPr>
-          <w:rFonts w:ascii="Times New Roman" w:hAnsi="Times New Roman" w:cs="Times New Roman"/>
-          <w:b/>
-          <w:sz w:val="28"/>
-          <w:szCs w:val="28"/>
+          <w:rFonts w:cstheme="minorHAnsi"/>
+          <w:sz w:val="24"/>
+          <w:szCs w:val="24"/>
+        </w:rPr>
+      </w:pPr>
+      <w:proofErr w:type="gramStart"/>
+      <w:r>
+        <w:rPr>
+          <w:rFonts w:cstheme="minorHAnsi"/>
+          <w:b/>
+          <w:sz w:val="24"/>
+          <w:szCs w:val="24"/>
         </w:rPr>
         <w:t>neighbourhood</w:t>
       </w:r>
-      <w:r>
-        <w:rPr>
-          <w:rFonts w:ascii="Times New Roman" w:hAnsi="Times New Roman" w:cs="Times New Roman"/>
-          <w:b/>
-          <w:sz w:val="28"/>
-          <w:szCs w:val="28"/>
+      <w:proofErr w:type="gramEnd"/>
+      <w:r>
+        <w:rPr>
+          <w:rFonts w:cstheme="minorHAnsi"/>
+          <w:b/>
+          <w:sz w:val="24"/>
+          <w:szCs w:val="24"/>
         </w:rPr>
         <w:t>:</w:t>
       </w:r>
       <w:r>
         <w:rPr>
-          <w:rFonts w:ascii="Times New Roman" w:hAnsi="Times New Roman" w:cs="Times New Roman"/>
-          <w:sz w:val="28"/>
-          <w:szCs w:val="28"/>
+          <w:rFonts w:cstheme="minorHAnsi"/>
+          <w:sz w:val="24"/>
+          <w:szCs w:val="24"/>
         </w:rPr>
         <w:t xml:space="preserve"> The neighborhood where the airbnb is located within the boroughs.</w:t>
       </w:r>
       <w:r>
         <w:rPr>
-          <w:rFonts w:ascii="Times New Roman" w:hAnsi="Times New Roman" w:cs="Times New Roman"/>
-          <w:sz w:val="28"/>
-          <w:szCs w:val="28"/>
+          <w:rFonts w:cstheme="minorHAnsi"/>
+          <w:sz w:val="24"/>
+          <w:szCs w:val="24"/>
         </w:rPr>
         <w:t xml:space="preserve"> </w:t>
       </w:r>
@@ -1107,25 +1147,36 @@
         <w:contextualSpacing w:val="0"/>
         <w:jc w:val="both"/>
         <w:rPr>
-          <w:rFonts w:ascii="Times New Roman" w:hAnsi="Times New Roman" w:cs="Times New Roman"/>
-          <w:sz w:val="28"/>
-          <w:szCs w:val="28"/>
-        </w:rPr>
-      </w:pPr>
-      <w:r>
-        <w:rPr>
-          <w:rFonts w:ascii="Times New Roman" w:hAnsi="Times New Roman" w:cs="Times New Roman"/>
-          <w:b/>
-          <w:sz w:val="28"/>
-          <w:szCs w:val="28"/>
-        </w:rPr>
-        <w:t>latitude:</w:t>
-      </w:r>
-      <w:r>
-        <w:rPr>
-          <w:rFonts w:ascii="Times New Roman" w:hAnsi="Times New Roman" w:cs="Times New Roman"/>
-          <w:sz w:val="28"/>
-          <w:szCs w:val="28"/>
+          <w:rFonts w:cstheme="minorHAnsi"/>
+          <w:sz w:val="24"/>
+          <w:szCs w:val="24"/>
+        </w:rPr>
+      </w:pPr>
+      <w:proofErr w:type="gramStart"/>
+      <w:r>
+        <w:rPr>
+          <w:rFonts w:cstheme="minorHAnsi"/>
+          <w:b/>
+          <w:sz w:val="24"/>
+          <w:szCs w:val="24"/>
+        </w:rPr>
+        <w:t>latitude</w:t>
+      </w:r>
+      <w:proofErr w:type="gramEnd"/>
+      <w:r>
+        <w:rPr>
+          <w:rFonts w:cstheme="minorHAnsi"/>
+          <w:b/>
+          <w:sz w:val="24"/>
+          <w:szCs w:val="24"/>
+        </w:rPr>
+        <w:t>:</w:t>
+      </w:r>
+      <w:r>
+        <w:rPr>
+          <w:rFonts w:cstheme="minorHAnsi"/>
+          <w:sz w:val="24"/>
+          <w:szCs w:val="24"/>
         </w:rPr>
         <w:t xml:space="preserve"> The latitude of the location where the airbnb is situated.</w:t>
       </w:r>
@@ -1145,25 +1196,36 @@
         <w:contextualSpacing w:val="0"/>
         <w:jc w:val="both"/>
         <w:rPr>
-          <w:rFonts w:ascii="Times New Roman" w:hAnsi="Times New Roman" w:cs="Times New Roman"/>
-          <w:sz w:val="28"/>
-          <w:szCs w:val="28"/>
-        </w:rPr>
-      </w:pPr>
-      <w:r>
-        <w:rPr>
-          <w:rFonts w:ascii="Times New Roman" w:hAnsi="Times New Roman" w:cs="Times New Roman"/>
-          <w:b/>
-          <w:sz w:val="28"/>
-          <w:szCs w:val="28"/>
-        </w:rPr>
-        <w:t>longitude:</w:t>
-      </w:r>
-      <w:r>
-        <w:rPr>
-          <w:rFonts w:ascii="Times New Roman" w:hAnsi="Times New Roman" w:cs="Times New Roman"/>
-          <w:sz w:val="28"/>
-          <w:szCs w:val="28"/>
+          <w:rFonts w:cstheme="minorHAnsi"/>
+          <w:sz w:val="24"/>
+          <w:szCs w:val="24"/>
+        </w:rPr>
+      </w:pPr>
+      <w:proofErr w:type="gramStart"/>
+      <w:r>
+        <w:rPr>
+          <w:rFonts w:cstheme="minorHAnsi"/>
+          <w:b/>
+          <w:sz w:val="24"/>
+          <w:szCs w:val="24"/>
+        </w:rPr>
+        <w:t>longitude</w:t>
+      </w:r>
+      <w:proofErr w:type="gramEnd"/>
+      <w:r>
+        <w:rPr>
+          <w:rFonts w:cstheme="minorHAnsi"/>
+          <w:b/>
+          <w:sz w:val="24"/>
+          <w:szCs w:val="24"/>
+        </w:rPr>
+        <w:t>:</w:t>
+      </w:r>
+      <w:r>
+        <w:rPr>
+          <w:rFonts w:cstheme="minorHAnsi"/>
+          <w:sz w:val="24"/>
+          <w:szCs w:val="24"/>
         </w:rPr>
         <w:t xml:space="preserve"> The longitude of the location where the airbnb is situated.</w:t>
       </w:r>
@@ -1183,41 +1245,52 @@
         <w:contextualSpacing w:val="0"/>
         <w:jc w:val="both"/>
         <w:rPr>
-          <w:rFonts w:ascii="Times New Roman" w:hAnsi="Times New Roman" w:cs="Times New Roman"/>
-          <w:sz w:val="28"/>
-          <w:szCs w:val="28"/>
-        </w:rPr>
-      </w:pPr>
-      <w:r>
-        <w:rPr>
-          <w:rFonts w:ascii="Times New Roman" w:hAnsi="Times New Roman" w:cs="Times New Roman"/>
-          <w:b/>
-          <w:sz w:val="28"/>
-          <w:szCs w:val="28"/>
-        </w:rPr>
-        <w:t>room_type:</w:t>
-      </w:r>
-      <w:r>
-        <w:rPr>
-          <w:rFonts w:ascii="Times New Roman" w:hAnsi="Times New Roman" w:cs="Times New Roman"/>
-          <w:sz w:val="28"/>
-          <w:szCs w:val="28"/>
+          <w:rFonts w:cstheme="minorHAnsi"/>
+          <w:sz w:val="24"/>
+          <w:szCs w:val="24"/>
+        </w:rPr>
+      </w:pPr>
+      <w:proofErr w:type="spellStart"/>
+      <w:r>
+        <w:rPr>
+          <w:rFonts w:cstheme="minorHAnsi"/>
+          <w:b/>
+          <w:sz w:val="24"/>
+          <w:szCs w:val="24"/>
+        </w:rPr>
+        <w:t>room_type</w:t>
+      </w:r>
+      <w:proofErr w:type="spellEnd"/>
+      <w:r>
+        <w:rPr>
+          <w:rFonts w:cstheme="minorHAnsi"/>
+          <w:b/>
+          <w:sz w:val="24"/>
+          <w:szCs w:val="24"/>
+        </w:rPr>
+        <w:t>:</w:t>
+      </w:r>
+      <w:r>
+        <w:rPr>
+          <w:rFonts w:cstheme="minorHAnsi"/>
+          <w:sz w:val="24"/>
+          <w:szCs w:val="24"/>
         </w:rPr>
         <w:t xml:space="preserve"> The type of airbnb which is divided into two: Entire home/Apartment, Private room and</w:t>
       </w:r>
       <w:r>
         <w:rPr>
-          <w:rFonts w:ascii="Times New Roman" w:hAnsi="Times New Roman" w:cs="Times New Roman"/>
-          <w:sz w:val="28"/>
-          <w:szCs w:val="28"/>
+          <w:rFonts w:cstheme="minorHAnsi"/>
+          <w:sz w:val="24"/>
+          <w:szCs w:val="24"/>
         </w:rPr>
         <w:t xml:space="preserve"> </w:t>
       </w:r>
       <w:r>
         <w:rPr>
-          <w:rFonts w:ascii="Times New Roman" w:hAnsi="Times New Roman" w:cs="Times New Roman"/>
-          <w:sz w:val="28"/>
-          <w:szCs w:val="28"/>
+          <w:rFonts w:cstheme="minorHAnsi"/>
+          <w:sz w:val="24"/>
+          <w:szCs w:val="24"/>
         </w:rPr>
         <w:t>Shared Room.</w:t>
       </w:r>
@@ -1237,25 +1310,36 @@
         <w:contextualSpacing w:val="0"/>
         <w:jc w:val="both"/>
         <w:rPr>
-          <w:rFonts w:ascii="Times New Roman" w:hAnsi="Times New Roman" w:cs="Times New Roman"/>
-          <w:sz w:val="28"/>
-          <w:szCs w:val="28"/>
-        </w:rPr>
-      </w:pPr>
-      <w:r>
-        <w:rPr>
-          <w:rFonts w:ascii="Times New Roman" w:hAnsi="Times New Roman" w:cs="Times New Roman"/>
-          <w:b/>
-          <w:sz w:val="28"/>
-          <w:szCs w:val="28"/>
-        </w:rPr>
-        <w:t>price:</w:t>
-      </w:r>
-      <w:r>
-        <w:rPr>
-          <w:rFonts w:ascii="Times New Roman" w:hAnsi="Times New Roman" w:cs="Times New Roman"/>
-          <w:sz w:val="28"/>
-          <w:szCs w:val="28"/>
+          <w:rFonts w:cstheme="minorHAnsi"/>
+          <w:sz w:val="24"/>
+          <w:szCs w:val="24"/>
+        </w:rPr>
+      </w:pPr>
+      <w:proofErr w:type="gramStart"/>
+      <w:r>
+        <w:rPr>
+          <w:rFonts w:cstheme="minorHAnsi"/>
+          <w:b/>
+          <w:sz w:val="24"/>
+          <w:szCs w:val="24"/>
+        </w:rPr>
+        <w:t>price</w:t>
+      </w:r>
+      <w:proofErr w:type="gramEnd"/>
+      <w:r>
+        <w:rPr>
+          <w:rFonts w:cstheme="minorHAnsi"/>
+          <w:b/>
+          <w:sz w:val="24"/>
+          <w:szCs w:val="24"/>
+        </w:rPr>
+        <w:t>:</w:t>
+      </w:r>
+      <w:r>
+        <w:rPr>
+          <w:rFonts w:cstheme="minorHAnsi"/>
+          <w:sz w:val="24"/>
+          <w:szCs w:val="24"/>
         </w:rPr>
         <w:t xml:space="preserve"> The rent of the airbnb per night.</w:t>
       </w:r>
@@ -1275,25 +1359,36 @@
         <w:contextualSpacing w:val="0"/>
         <w:jc w:val="both"/>
         <w:rPr>
-          <w:rFonts w:ascii="Times New Roman" w:hAnsi="Times New Roman" w:cs="Times New Roman"/>
-          <w:sz w:val="28"/>
-          <w:szCs w:val="28"/>
-        </w:rPr>
-      </w:pPr>
-      <w:r>
-        <w:rPr>
-          <w:rFonts w:ascii="Times New Roman" w:hAnsi="Times New Roman" w:cs="Times New Roman"/>
-          <w:b/>
-          <w:sz w:val="28"/>
-          <w:szCs w:val="28"/>
-        </w:rPr>
-        <w:t>minimum_nights:</w:t>
-      </w:r>
-      <w:r>
-        <w:rPr>
-          <w:rFonts w:ascii="Times New Roman" w:hAnsi="Times New Roman" w:cs="Times New Roman"/>
-          <w:sz w:val="28"/>
-          <w:szCs w:val="28"/>
+          <w:rFonts w:cstheme="minorHAnsi"/>
+          <w:sz w:val="24"/>
+          <w:szCs w:val="24"/>
+        </w:rPr>
+      </w:pPr>
+      <w:proofErr w:type="spellStart"/>
+      <w:r>
+        <w:rPr>
+          <w:rFonts w:cstheme="minorHAnsi"/>
+          <w:b/>
+          <w:sz w:val="24"/>
+          <w:szCs w:val="24"/>
+        </w:rPr>
+        <w:t>minimum_nights</w:t>
+      </w:r>
+      <w:proofErr w:type="spellEnd"/>
+      <w:r>
+        <w:rPr>
+          <w:rFonts w:cstheme="minorHAnsi"/>
+          <w:b/>
+          <w:sz w:val="24"/>
+          <w:szCs w:val="24"/>
+        </w:rPr>
+        <w:t>:</w:t>
+      </w:r>
+      <w:r>
+        <w:rPr>
+          <w:rFonts w:cstheme="minorHAnsi"/>
+          <w:sz w:val="24"/>
+          <w:szCs w:val="24"/>
         </w:rPr>
         <w:t xml:space="preserve"> The minimum number of nights the airbnb can be rented for.</w:t>
       </w:r>
@@ -1313,25 +1408,36 @@
         <w:contextualSpacing w:val="0"/>
         <w:jc w:val="both"/>
         <w:rPr>
-          <w:rFonts w:ascii="Times New Roman" w:hAnsi="Times New Roman" w:cs="Times New Roman"/>
-          <w:sz w:val="28"/>
-          <w:szCs w:val="28"/>
-        </w:rPr>
-      </w:pPr>
-      <w:r>
-        <w:rPr>
-          <w:rFonts w:ascii="Times New Roman" w:hAnsi="Times New Roman" w:cs="Times New Roman"/>
-          <w:b/>
-          <w:sz w:val="28"/>
-          <w:szCs w:val="28"/>
-        </w:rPr>
-        <w:t>number_of_reviews:</w:t>
-      </w:r>
-      <w:r>
-        <w:rPr>
-          <w:rFonts w:ascii="Times New Roman" w:hAnsi="Times New Roman" w:cs="Times New Roman"/>
-          <w:sz w:val="28"/>
-          <w:szCs w:val="28"/>
+          <w:rFonts w:cstheme="minorHAnsi"/>
+          <w:sz w:val="24"/>
+          <w:szCs w:val="24"/>
+        </w:rPr>
+      </w:pPr>
+      <w:proofErr w:type="spellStart"/>
+      <w:r>
+        <w:rPr>
+          <w:rFonts w:cstheme="minorHAnsi"/>
+          <w:b/>
+          <w:sz w:val="24"/>
+          <w:szCs w:val="24"/>
+        </w:rPr>
+        <w:t>number_of_reviews</w:t>
+      </w:r>
+      <w:proofErr w:type="spellEnd"/>
+      <w:r>
+        <w:rPr>
+          <w:rFonts w:cstheme="minorHAnsi"/>
+          <w:b/>
+          <w:sz w:val="24"/>
+          <w:szCs w:val="24"/>
+        </w:rPr>
+        <w:t>:</w:t>
+      </w:r>
+      <w:r>
+        <w:rPr>
+          <w:rFonts w:cstheme="minorHAnsi"/>
+          <w:sz w:val="24"/>
+          <w:szCs w:val="24"/>
         </w:rPr>
         <w:t xml:space="preserve"> Total number of reviews posted by customers.</w:t>
       </w:r>
@@ -1351,25 +1457,36 @@
         <w:contextualSpacing w:val="0"/>
         <w:jc w:val="both"/>
         <w:rPr>
-          <w:rFonts w:ascii="Times New Roman" w:hAnsi="Times New Roman" w:cs="Times New Roman"/>
-          <w:sz w:val="28"/>
-          <w:szCs w:val="28"/>
-        </w:rPr>
-      </w:pPr>
-      <w:r>
-        <w:rPr>
-          <w:rFonts w:ascii="Times New Roman" w:hAnsi="Times New Roman" w:cs="Times New Roman"/>
-          <w:b/>
-          <w:sz w:val="28"/>
-          <w:szCs w:val="28"/>
-        </w:rPr>
-        <w:t>last_review:</w:t>
-      </w:r>
-      <w:r>
-        <w:rPr>
-          <w:rFonts w:ascii="Times New Roman" w:hAnsi="Times New Roman" w:cs="Times New Roman"/>
-          <w:sz w:val="28"/>
-          <w:szCs w:val="28"/>
+          <w:rFonts w:cstheme="minorHAnsi"/>
+          <w:sz w:val="24"/>
+          <w:szCs w:val="24"/>
+        </w:rPr>
+      </w:pPr>
+      <w:proofErr w:type="spellStart"/>
+      <w:r>
+        <w:rPr>
+          <w:rFonts w:cstheme="minorHAnsi"/>
+          <w:b/>
+          <w:sz w:val="24"/>
+          <w:szCs w:val="24"/>
+        </w:rPr>
+        <w:t>last_review</w:t>
+      </w:r>
+      <w:proofErr w:type="spellEnd"/>
+      <w:r>
+        <w:rPr>
+          <w:rFonts w:cstheme="minorHAnsi"/>
+          <w:b/>
+          <w:sz w:val="24"/>
+          <w:szCs w:val="24"/>
+        </w:rPr>
+        <w:t>:</w:t>
+      </w:r>
+      <w:r>
+        <w:rPr>
+          <w:rFonts w:cstheme="minorHAnsi"/>
+          <w:sz w:val="24"/>
+          <w:szCs w:val="24"/>
         </w:rPr>
         <w:t xml:space="preserve"> Date of the last review posted by a customer.</w:t>
       </w:r>
@@ -1389,25 +1506,36 @@
         <w:contextualSpacing w:val="0"/>
         <w:jc w:val="both"/>
         <w:rPr>
-          <w:rFonts w:ascii="Times New Roman" w:hAnsi="Times New Roman" w:cs="Times New Roman"/>
-          <w:sz w:val="28"/>
-          <w:szCs w:val="28"/>
-        </w:rPr>
-      </w:pPr>
-      <w:r>
-        <w:rPr>
-          <w:rFonts w:ascii="Times New Roman" w:hAnsi="Times New Roman" w:cs="Times New Roman"/>
-          <w:b/>
-          <w:sz w:val="28"/>
-          <w:szCs w:val="28"/>
-        </w:rPr>
-        <w:t>reviews_per_month:</w:t>
-      </w:r>
-      <w:r>
-        <w:rPr>
-          <w:rFonts w:ascii="Times New Roman" w:hAnsi="Times New Roman" w:cs="Times New Roman"/>
-          <w:sz w:val="28"/>
-          <w:szCs w:val="28"/>
+          <w:rFonts w:cstheme="minorHAnsi"/>
+          <w:sz w:val="24"/>
+          <w:szCs w:val="24"/>
+        </w:rPr>
+      </w:pPr>
+      <w:proofErr w:type="spellStart"/>
+      <w:r>
+        <w:rPr>
+          <w:rFonts w:cstheme="minorHAnsi"/>
+          <w:b/>
+          <w:sz w:val="24"/>
+          <w:szCs w:val="24"/>
+        </w:rPr>
+        <w:t>reviews_per_month</w:t>
+      </w:r>
+      <w:proofErr w:type="spellEnd"/>
+      <w:r>
+        <w:rPr>
+          <w:rFonts w:cstheme="minorHAnsi"/>
+          <w:b/>
+          <w:sz w:val="24"/>
+          <w:szCs w:val="24"/>
+        </w:rPr>
+        <w:t>:</w:t>
+      </w:r>
+      <w:r>
+        <w:rPr>
+          <w:rFonts w:cstheme="minorHAnsi"/>
+          <w:sz w:val="24"/>
+          <w:szCs w:val="24"/>
         </w:rPr>
         <w:t xml:space="preserve"> Monthly total of reviews posted by customers.</w:t>
       </w:r>
@@ -1427,25 +1555,36 @@
         <w:contextualSpacing w:val="0"/>
         <w:jc w:val="both"/>
         <w:rPr>
-          <w:rFonts w:ascii="Times New Roman" w:hAnsi="Times New Roman" w:cs="Times New Roman"/>
-          <w:sz w:val="28"/>
-          <w:szCs w:val="28"/>
-        </w:rPr>
-      </w:pPr>
-      <w:r>
-        <w:rPr>
-          <w:rFonts w:ascii="Times New Roman" w:hAnsi="Times New Roman" w:cs="Times New Roman"/>
-          <w:b/>
-          <w:sz w:val="28"/>
-          <w:szCs w:val="28"/>
-        </w:rPr>
-        <w:t>calculated_host_listings_count:</w:t>
-      </w:r>
-      <w:r>
-        <w:rPr>
-          <w:rFonts w:ascii="Times New Roman" w:hAnsi="Times New Roman" w:cs="Times New Roman"/>
-          <w:sz w:val="28"/>
-          <w:szCs w:val="28"/>
+          <w:rFonts w:cstheme="minorHAnsi"/>
+          <w:sz w:val="24"/>
+          <w:szCs w:val="24"/>
+        </w:rPr>
+      </w:pPr>
+      <w:proofErr w:type="spellStart"/>
+      <w:r>
+        <w:rPr>
+          <w:rFonts w:cstheme="minorHAnsi"/>
+          <w:b/>
+          <w:sz w:val="24"/>
+          <w:szCs w:val="24"/>
+        </w:rPr>
+        <w:t>calculated_host_listings_count</w:t>
+      </w:r>
+      <w:proofErr w:type="spellEnd"/>
+      <w:r>
+        <w:rPr>
+          <w:rFonts w:cstheme="minorHAnsi"/>
+          <w:b/>
+          <w:sz w:val="24"/>
+          <w:szCs w:val="24"/>
+        </w:rPr>
+        <w:t>:</w:t>
+      </w:r>
+      <w:r>
+        <w:rPr>
+          <w:rFonts w:cstheme="minorHAnsi"/>
+          <w:sz w:val="24"/>
+          <w:szCs w:val="24"/>
         </w:rPr>
         <w:t xml:space="preserve"> Number of total listings by a host.</w:t>
       </w:r>
@@ -1460,38 +1599,38 @@
         <w:tabs>
           <w:tab w:val="left" w:pos="3267"/>
         </w:tabs>
-        <w:spacing w:after="600" w:line="360" w:lineRule="auto"/>
+        <w:spacing w:after="2000" w:line="360" w:lineRule="auto"/>
         <w:ind w:left="892" w:hanging="446"/>
         <w:contextualSpacing w:val="0"/>
         <w:jc w:val="both"/>
         <w:rPr>
-          <w:rFonts w:ascii="Times New Roman" w:hAnsi="Times New Roman" w:cs="Times New Roman"/>
-          <w:sz w:val="28"/>
-          <w:szCs w:val="28"/>
-        </w:rPr>
-      </w:pPr>
-      <w:r>
-        <w:rPr>
-          <w:rFonts w:ascii="Times New Roman" w:hAnsi="Times New Roman" w:cs="Times New Roman"/>
-          <w:b/>
-          <w:sz w:val="28"/>
-          <w:szCs w:val="28"/>
+          <w:rFonts w:cstheme="minorHAnsi"/>
+          <w:sz w:val="24"/>
+          <w:szCs w:val="24"/>
+        </w:rPr>
+      </w:pPr>
+      <w:r>
+        <w:rPr>
+          <w:rFonts w:cstheme="minorHAnsi"/>
+          <w:b/>
+          <w:sz w:val="24"/>
+          <w:szCs w:val="24"/>
         </w:rPr>
         <w:t>availability_365:</w:t>
       </w:r>
       <w:r>
         <w:rPr>
-          <w:rFonts w:ascii="Times New Roman" w:hAnsi="Times New Roman" w:cs="Times New Roman"/>
-          <w:sz w:val="28"/>
-          <w:szCs w:val="28"/>
+          <w:rFonts w:cstheme="minorHAnsi"/>
+          <w:sz w:val="24"/>
+          <w:szCs w:val="24"/>
         </w:rPr>
         <w:t xml:space="preserve"> Yearly number of days th</w:t>
       </w:r>
       <w:r>
         <w:rPr>
-          <w:rFonts w:ascii="Times New Roman" w:hAnsi="Times New Roman" w:cs="Times New Roman"/>
-          <w:sz w:val="28"/>
-          <w:szCs w:val="28"/>
+          <w:rFonts w:cstheme="minorHAnsi"/>
+          <w:sz w:val="24"/>
+          <w:szCs w:val="24"/>
         </w:rPr>
         <w:t>e airbnb is available for rent.</w:t>
       </w:r>
@@ -1504,7 +1643,7 @@
         <w:spacing w:after="80" w:line="360" w:lineRule="auto"/>
         <w:jc w:val="both"/>
         <w:rPr>
-          <w:rFonts w:ascii="Times New Roman" w:hAnsi="Times New Roman" w:cs="Times New Roman"/>
+          <w:rFonts w:cstheme="minorHAnsi"/>
           <w:b/>
           <w:sz w:val="28"/>
           <w:szCs w:val="28"/>
@@ -1512,190 +1651,526 @@
       </w:pPr>
       <w:r>
         <w:rPr>
-          <w:rFonts w:ascii="Times New Roman" w:hAnsi="Times New Roman" w:cs="Times New Roman"/>
+          <w:rFonts w:cstheme="minorHAnsi"/>
           <w:b/>
           <w:sz w:val="28"/>
           <w:szCs w:val="28"/>
         </w:rPr>
         <w:lastRenderedPageBreak/>
-        <w:t xml:space="preserve">Visualizing the data of Airbnb data sets: </w:t>
-      </w:r>
-    </w:p>
-    <w:p>
-      <w:pPr>
+        <w:t>Visualizin</w:t>
+      </w:r>
+      <w:r>
+        <w:rPr>
+          <w:rFonts w:cstheme="minorHAnsi"/>
+          <w:b/>
+          <w:sz w:val="28"/>
+          <w:szCs w:val="28"/>
+        </w:rPr>
+        <w:t xml:space="preserve">g the data of </w:t>
+      </w:r>
+      <w:proofErr w:type="spellStart"/>
+      <w:r>
+        <w:rPr>
+          <w:rFonts w:cstheme="minorHAnsi"/>
+          <w:b/>
+          <w:sz w:val="28"/>
+          <w:szCs w:val="28"/>
+        </w:rPr>
+        <w:t>Airbnb</w:t>
+      </w:r>
+      <w:proofErr w:type="spellEnd"/>
+      <w:r>
+        <w:rPr>
+          <w:rFonts w:cstheme="minorHAnsi"/>
+          <w:b/>
+          <w:sz w:val="28"/>
+          <w:szCs w:val="28"/>
+        </w:rPr>
+        <w:t xml:space="preserve"> data sets:</w:t>
+      </w:r>
+    </w:p>
+    <w:p>
+      <w:pPr>
+        <w:pStyle w:val="ListParagraph"/>
+        <w:numPr>
+          <w:ilvl w:val="0"/>
+          <w:numId w:val="10"/>
+        </w:numPr>
         <w:tabs>
           <w:tab w:val="left" w:pos="3267"/>
         </w:tabs>
         <w:spacing w:after="80" w:line="360" w:lineRule="auto"/>
         <w:jc w:val="both"/>
         <w:rPr>
-          <w:rFonts w:ascii="Times New Roman" w:hAnsi="Times New Roman" w:cs="Times New Roman"/>
+          <w:rFonts w:cstheme="minorHAnsi"/>
           <w:b/>
           <w:sz w:val="28"/>
           <w:szCs w:val="28"/>
         </w:rPr>
       </w:pPr>
+      <w:r>
+        <w:rPr>
+          <w:rFonts w:cstheme="minorHAnsi"/>
+          <w:b/>
+          <w:sz w:val="28"/>
+          <w:szCs w:val="28"/>
+        </w:rPr>
+        <w:t>Basic statistics of the dataset:</w:t>
+      </w:r>
+      <w:r>
+        <w:rPr>
+          <w:rFonts w:cstheme="minorHAnsi"/>
+          <w:b/>
+          <w:sz w:val="28"/>
+          <w:szCs w:val="28"/>
+        </w:rPr>
+        <w:t xml:space="preserve"> </w:t>
+      </w:r>
+      <w:r>
+        <w:rPr>
+          <w:rFonts w:cstheme="minorHAnsi"/>
+          <w:sz w:val="28"/>
+          <w:szCs w:val="28"/>
+        </w:rPr>
+        <w:t>In this portion we load the data set and see some basic statistics of different features</w:t>
+      </w:r>
+      <w:r>
+        <w:rPr>
+          <w:rFonts w:cstheme="minorHAnsi"/>
+          <w:sz w:val="28"/>
+          <w:szCs w:val="28"/>
+        </w:rPr>
+        <w:t>.</w:t>
+      </w:r>
       <w:bookmarkStart w:id="0" w:name="_GoBack"/>
       <w:bookmarkEnd w:id="0"/>
     </w:p>
     <w:p>
       <w:pPr>
+        <w:pStyle w:val="ListParagraph"/>
+        <w:numPr>
+          <w:ilvl w:val="0"/>
+          <w:numId w:val="11"/>
+        </w:numPr>
         <w:tabs>
           <w:tab w:val="left" w:pos="3267"/>
         </w:tabs>
         <w:spacing w:after="80" w:line="360" w:lineRule="auto"/>
         <w:jc w:val="both"/>
         <w:rPr>
-          <w:rFonts w:ascii="Times New Roman" w:hAnsi="Times New Roman" w:cs="Times New Roman"/>
+          <w:rFonts w:cstheme="minorHAnsi"/>
+          <w:b/>
           <w:sz w:val="28"/>
           <w:szCs w:val="28"/>
         </w:rPr>
       </w:pPr>
       <w:r>
         <w:rPr>
-          <w:rFonts w:ascii="Times New Roman" w:hAnsi="Times New Roman" w:cs="Times New Roman"/>
+          <w:rFonts w:cstheme="minorHAnsi"/>
           <w:b/>
           <w:sz w:val="28"/>
           <w:szCs w:val="28"/>
         </w:rPr>
-        <w:t>Basic statistics of the dataset:</w:t>
-      </w:r>
-      <w:r>
-        <w:rPr>
-          <w:rFonts w:ascii="Times New Roman" w:hAnsi="Times New Roman" w:cs="Times New Roman"/>
-          <w:b/>
+        <w:t xml:space="preserve">Data load in Pandas: </w:t>
+      </w:r>
+      <w:r>
+        <w:rPr>
+          <w:rFonts w:cstheme="minorHAnsi"/>
           <w:sz w:val="28"/>
           <w:szCs w:val="28"/>
         </w:rPr>
-        <w:t xml:space="preserve"> </w:t>
-      </w:r>
-      <w:r>
-        <w:rPr>
-          <w:rFonts w:ascii="Times New Roman" w:hAnsi="Times New Roman" w:cs="Times New Roman"/>
+        <w:t xml:space="preserve">At first we load the data from csv file to </w:t>
+      </w:r>
+      <w:proofErr w:type="gramStart"/>
+      <w:r>
+        <w:rPr>
+          <w:rFonts w:cstheme="minorHAnsi"/>
           <w:sz w:val="28"/>
           <w:szCs w:val="28"/>
         </w:rPr>
-        <w:t>Here we show some</w:t>
-      </w:r>
-    </w:p>
-    <w:p>
-      <w:pPr>
+        <w:t>pandas</w:t>
+      </w:r>
+      <w:proofErr w:type="gramEnd"/>
+      <w:r>
+        <w:rPr>
+          <w:rFonts w:cstheme="minorHAnsi"/>
+          <w:sz w:val="28"/>
+          <w:szCs w:val="28"/>
+        </w:rPr>
+        <w:t xml:space="preserve"> data-frame. </w:t>
+      </w:r>
+    </w:p>
+    <w:p>
+      <w:pPr>
+        <w:pStyle w:val="ListParagraph"/>
+        <w:tabs>
+          <w:tab w:val="left" w:pos="3267"/>
+        </w:tabs>
+        <w:spacing w:after="80" w:line="360" w:lineRule="auto"/>
+        <w:ind w:left="1440"/>
+        <w:jc w:val="both"/>
+        <w:rPr>
+          <w:rFonts w:cstheme="minorHAnsi"/>
+          <w:b/>
+          <w:sz w:val="28"/>
+          <w:szCs w:val="28"/>
+        </w:rPr>
+      </w:pPr>
+      <w:r>
+        <w:rPr>
+          <w:rFonts w:cstheme="minorHAnsi"/>
+          <w:b/>
+          <w:sz w:val="28"/>
+          <w:szCs w:val="28"/>
+        </w:rPr>
+        <w:drawing>
+          <wp:inline distT="0" distB="0" distL="0" distR="0" wp14:anchorId="39215283" wp14:editId="5975F3A8">
+            <wp:extent cx="4290432" cy="472481"/>
+            <wp:effectExtent l="0" t="0" r="0" b="3810"/>
+            <wp:docPr id="3" name="Picture 3"/>
+            <wp:cNvGraphicFramePr>
+              <a:graphicFrameLocks xmlns:a="http://schemas.openxmlformats.org/drawingml/2006/main" noChangeAspect="1"/>
+            </wp:cNvGraphicFramePr>
+            <a:graphic xmlns:a="http://schemas.openxmlformats.org/drawingml/2006/main">
+              <a:graphicData uri="http://schemas.openxmlformats.org/drawingml/2006/picture">
+                <pic:pic xmlns:pic="http://schemas.openxmlformats.org/drawingml/2006/picture">
+                  <pic:nvPicPr>
+                    <pic:cNvPr id="1" name=""/>
+                    <pic:cNvPicPr/>
+                  </pic:nvPicPr>
+                  <pic:blipFill>
+                    <a:blip r:embed="rId10"/>
+                    <a:stretch>
+                      <a:fillRect/>
+                    </a:stretch>
+                  </pic:blipFill>
+                  <pic:spPr>
+                    <a:xfrm>
+                      <a:off x="0" y="0"/>
+                      <a:ext cx="4290432" cy="472481"/>
+                    </a:xfrm>
+                    <a:prstGeom prst="rect">
+                      <a:avLst/>
+                    </a:prstGeom>
+                  </pic:spPr>
+                </pic:pic>
+              </a:graphicData>
+            </a:graphic>
+          </wp:inline>
+        </w:drawing>
+      </w:r>
+    </w:p>
+    <w:p>
+      <w:pPr>
+        <w:pStyle w:val="ListParagraph"/>
+        <w:tabs>
+          <w:tab w:val="left" w:pos="3267"/>
+        </w:tabs>
+        <w:spacing w:before="80" w:line="360" w:lineRule="auto"/>
+        <w:ind w:left="1440"/>
+        <w:contextualSpacing w:val="0"/>
+        <w:jc w:val="center"/>
+        <w:rPr>
+          <w:rFonts w:cstheme="minorHAnsi"/>
+          <w:b/>
+          <w:sz w:val="24"/>
+          <w:szCs w:val="24"/>
+        </w:rPr>
+      </w:pPr>
+      <w:r>
+        <w:rPr>
+          <w:rFonts w:cstheme="minorHAnsi"/>
+          <w:b/>
+          <w:sz w:val="24"/>
+          <w:szCs w:val="24"/>
+        </w:rPr>
+        <w:t>Figure 0</w:t>
+      </w:r>
+      <w:r>
+        <w:rPr>
+          <w:rFonts w:cstheme="minorHAnsi"/>
+          <w:b/>
+          <w:sz w:val="24"/>
+          <w:szCs w:val="24"/>
+        </w:rPr>
+        <w:t>1</w:t>
+      </w:r>
+      <w:r>
+        <w:rPr>
+          <w:rFonts w:cstheme="minorHAnsi"/>
+          <w:b/>
+          <w:sz w:val="24"/>
+          <w:szCs w:val="24"/>
+        </w:rPr>
+        <w:t xml:space="preserve">- </w:t>
+      </w:r>
+      <w:r>
+        <w:rPr>
+          <w:rFonts w:cstheme="minorHAnsi"/>
+          <w:b/>
+          <w:sz w:val="24"/>
+          <w:szCs w:val="24"/>
+        </w:rPr>
+        <w:t>data loading</w:t>
+      </w:r>
+    </w:p>
+    <w:p>
+      <w:pPr>
+        <w:pStyle w:val="ListParagraph"/>
+        <w:numPr>
+          <w:ilvl w:val="0"/>
+          <w:numId w:val="11"/>
+        </w:numPr>
         <w:tabs>
           <w:tab w:val="left" w:pos="3267"/>
         </w:tabs>
         <w:spacing w:after="80" w:line="360" w:lineRule="auto"/>
         <w:jc w:val="both"/>
         <w:rPr>
-          <w:rFonts w:ascii="Times New Roman" w:hAnsi="Times New Roman" w:cs="Times New Roman"/>
+          <w:rFonts w:cstheme="minorHAnsi"/>
           <w:b/>
           <w:sz w:val="28"/>
           <w:szCs w:val="28"/>
         </w:rPr>
       </w:pPr>
-    </w:p>
-    <w:p>
-      <w:pPr>
+      <w:r>
+        <w:rPr>
+          <w:rFonts w:cstheme="minorHAnsi"/>
+          <w:b/>
+          <w:sz w:val="28"/>
+          <w:szCs w:val="28"/>
+        </w:rPr>
+        <w:t xml:space="preserve">Observe the data type: </w:t>
+      </w:r>
+      <w:r>
+        <w:rPr>
+          <w:rFonts w:cstheme="minorHAnsi"/>
+          <w:sz w:val="28"/>
+          <w:szCs w:val="28"/>
+        </w:rPr>
+        <w:t xml:space="preserve">In this section we analyze the data type of different feature. </w:t>
+      </w:r>
+    </w:p>
+    <w:p>
+      <w:pPr>
+        <w:pStyle w:val="ListParagraph"/>
         <w:tabs>
           <w:tab w:val="left" w:pos="3267"/>
         </w:tabs>
-        <w:rPr>
-          <w:rFonts w:ascii="Times New Roman" w:hAnsi="Times New Roman" w:cs="Times New Roman"/>
+        <w:spacing w:after="80" w:line="360" w:lineRule="auto"/>
+        <w:ind w:left="1440"/>
+        <w:jc w:val="center"/>
+        <w:rPr>
+          <w:rFonts w:cstheme="minorHAnsi"/>
+          <w:b/>
           <w:sz w:val="28"/>
           <w:szCs w:val="28"/>
         </w:rPr>
       </w:pPr>
       <w:r>
         <w:rPr>
-          <w:rFonts w:ascii="Times New Roman" w:hAnsi="Times New Roman" w:cs="Times New Roman"/>
+          <w:rFonts w:cstheme="minorHAnsi"/>
           <w:b/>
           <w:sz w:val="28"/>
           <w:szCs w:val="28"/>
         </w:rPr>
-        <w:t>Result:</w:t>
-      </w:r>
-      <w:r>
-        <w:rPr>
-          <w:rFonts w:ascii="Times New Roman" w:hAnsi="Times New Roman" w:cs="Times New Roman"/>
-          <w:sz w:val="28"/>
-          <w:szCs w:val="28"/>
-        </w:rPr>
-        <w:t xml:space="preserve"> </w:t>
-      </w:r>
-    </w:p>
-    <w:p>
-      <w:pPr>
+        <w:drawing>
+          <wp:inline distT="0" distB="0" distL="0" distR="0" wp14:anchorId="705C1EDB" wp14:editId="573B0F42">
+            <wp:extent cx="3547091" cy="3539066"/>
+            <wp:effectExtent l="0" t="0" r="0" b="4445"/>
+            <wp:docPr id="1" name="Picture 1"/>
+            <wp:cNvGraphicFramePr>
+              <a:graphicFrameLocks xmlns:a="http://schemas.openxmlformats.org/drawingml/2006/main" noChangeAspect="1"/>
+            </wp:cNvGraphicFramePr>
+            <a:graphic xmlns:a="http://schemas.openxmlformats.org/drawingml/2006/main">
+              <a:graphicData uri="http://schemas.openxmlformats.org/drawingml/2006/picture">
+                <pic:pic xmlns:pic="http://schemas.openxmlformats.org/drawingml/2006/picture">
+                  <pic:nvPicPr>
+                    <pic:cNvPr id="1" name=""/>
+                    <pic:cNvPicPr/>
+                  </pic:nvPicPr>
+                  <pic:blipFill>
+                    <a:blip r:embed="rId11"/>
+                    <a:stretch>
+                      <a:fillRect/>
+                    </a:stretch>
+                  </pic:blipFill>
+                  <pic:spPr>
+                    <a:xfrm>
+                      <a:off x="0" y="0"/>
+                      <a:ext cx="3554061" cy="3546020"/>
+                    </a:xfrm>
+                    <a:prstGeom prst="rect">
+                      <a:avLst/>
+                    </a:prstGeom>
+                  </pic:spPr>
+                </pic:pic>
+              </a:graphicData>
+            </a:graphic>
+          </wp:inline>
+        </w:drawing>
+      </w:r>
+    </w:p>
+    <w:p>
+      <w:pPr>
+        <w:pStyle w:val="ListParagraph"/>
         <w:tabs>
           <w:tab w:val="left" w:pos="3267"/>
         </w:tabs>
-        <w:rPr>
-          <w:rFonts w:ascii="Times New Roman" w:hAnsi="Times New Roman" w:cs="Times New Roman"/>
-          <w:sz w:val="32"/>
-          <w:szCs w:val="36"/>
-        </w:rPr>
-      </w:pPr>
-    </w:p>
-    <w:p>
-      <w:pPr>
+        <w:spacing w:before="80" w:line="360" w:lineRule="auto"/>
+        <w:ind w:left="1440"/>
+        <w:contextualSpacing w:val="0"/>
+        <w:jc w:val="center"/>
+        <w:rPr>
+          <w:rFonts w:cstheme="minorHAnsi"/>
+          <w:b/>
+          <w:sz w:val="24"/>
+          <w:szCs w:val="24"/>
+        </w:rPr>
+      </w:pPr>
+      <w:r>
+        <w:rPr>
+          <w:rFonts w:cstheme="minorHAnsi"/>
+          <w:b/>
+          <w:sz w:val="24"/>
+          <w:szCs w:val="24"/>
+        </w:rPr>
+        <w:t xml:space="preserve">Figure </w:t>
+      </w:r>
+      <w:r>
+        <w:rPr>
+          <w:rFonts w:cstheme="minorHAnsi"/>
+          <w:b/>
+          <w:sz w:val="24"/>
+          <w:szCs w:val="24"/>
+        </w:rPr>
+        <w:t>02</w:t>
+      </w:r>
+      <w:r>
+        <w:rPr>
+          <w:rFonts w:cstheme="minorHAnsi"/>
+          <w:b/>
+          <w:sz w:val="24"/>
+          <w:szCs w:val="24"/>
+        </w:rPr>
+        <w:t xml:space="preserve">- </w:t>
+      </w:r>
+      <w:r>
+        <w:rPr>
+          <w:rFonts w:cstheme="minorHAnsi"/>
+          <w:b/>
+          <w:sz w:val="24"/>
+          <w:szCs w:val="24"/>
+        </w:rPr>
+        <w:t>get the data type for each columns</w:t>
+      </w:r>
+    </w:p>
+    <w:p>
+      <w:pPr>
+        <w:pStyle w:val="ListParagraph"/>
+        <w:numPr>
+          <w:ilvl w:val="0"/>
+          <w:numId w:val="11"/>
+        </w:numPr>
         <w:tabs>
           <w:tab w:val="left" w:pos="3267"/>
         </w:tabs>
-        <w:spacing w:before="200" w:line="300" w:lineRule="auto"/>
-        <w:rPr>
-          <w:rFonts w:ascii="Times New Roman" w:hAnsi="Times New Roman" w:cs="Times New Roman"/>
+        <w:spacing w:after="80" w:line="360" w:lineRule="auto"/>
+        <w:jc w:val="both"/>
+        <w:rPr>
+          <w:rFonts w:cstheme="minorHAnsi"/>
+          <w:b/>
           <w:sz w:val="28"/>
           <w:szCs w:val="28"/>
         </w:rPr>
       </w:pPr>
-      <w:r>
-        <w:rPr>
-          <w:rFonts w:ascii="Times New Roman" w:hAnsi="Times New Roman" w:cs="Times New Roman"/>
-          <w:b/>
-          <w:sz w:val="28"/>
-          <w:szCs w:val="28"/>
-        </w:rPr>
-        <w:t>Discussion</w:t>
-      </w:r>
-      <w:r>
-        <w:rPr>
-          <w:rFonts w:ascii="Times New Roman" w:hAnsi="Times New Roman" w:cs="Times New Roman"/>
-          <w:b/>
-          <w:sz w:val="28"/>
-          <w:szCs w:val="28"/>
-        </w:rPr>
-        <w:t>s</w:t>
-      </w:r>
-      <w:r>
-        <w:rPr>
-          <w:rFonts w:ascii="Times New Roman" w:hAnsi="Times New Roman" w:cs="Times New Roman"/>
-          <w:b/>
-          <w:sz w:val="28"/>
-          <w:szCs w:val="28"/>
-        </w:rPr>
-        <w:t>:</w:t>
-      </w:r>
-      <w:r>
-        <w:rPr>
-          <w:rFonts w:ascii="Times New Roman" w:hAnsi="Times New Roman" w:cs="Times New Roman"/>
-          <w:sz w:val="28"/>
-          <w:szCs w:val="28"/>
-        </w:rPr>
-        <w:t xml:space="preserve"> </w:t>
-      </w:r>
-    </w:p>
-    <w:p>
-      <w:pPr>
+    </w:p>
+    <w:p>
+      <w:pPr>
+        <w:pStyle w:val="ListParagraph"/>
         <w:tabs>
           <w:tab w:val="left" w:pos="3267"/>
         </w:tabs>
-        <w:rPr>
-          <w:rFonts w:ascii="Times New Roman" w:hAnsi="Times New Roman" w:cs="Times New Roman"/>
+        <w:spacing w:after="80" w:line="360" w:lineRule="auto"/>
+        <w:ind w:left="1440"/>
+        <w:jc w:val="both"/>
+        <w:rPr>
+          <w:rFonts w:cstheme="minorHAnsi"/>
+          <w:b/>
           <w:sz w:val="28"/>
           <w:szCs w:val="28"/>
         </w:rPr>
       </w:pPr>
-      <w:r>
-        <w:rPr>
-          <w:rFonts w:ascii="Times New Roman" w:hAnsi="Times New Roman" w:cs="Times New Roman"/>
+    </w:p>
+    <w:p>
+      <w:pPr>
+        <w:pStyle w:val="ListParagraph"/>
+        <w:numPr>
+          <w:ilvl w:val="0"/>
+          <w:numId w:val="10"/>
+        </w:numPr>
+        <w:tabs>
+          <w:tab w:val="left" w:pos="3267"/>
+        </w:tabs>
+        <w:spacing w:after="80" w:line="360" w:lineRule="auto"/>
+        <w:jc w:val="both"/>
+        <w:rPr>
+          <w:rFonts w:cstheme="minorHAnsi"/>
+          <w:b/>
+          <w:sz w:val="28"/>
+          <w:szCs w:val="28"/>
+        </w:rPr>
+      </w:pPr>
+    </w:p>
+    <w:p>
+      <w:pPr>
+        <w:pStyle w:val="Heading1"/>
+      </w:pPr>
+      <w:r>
+        <w:lastRenderedPageBreak/>
+        <w:t xml:space="preserve">Result: </w:t>
+      </w:r>
+    </w:p>
+    <w:p>
+      <w:pPr>
+        <w:tabs>
+          <w:tab w:val="left" w:pos="3267"/>
+        </w:tabs>
+        <w:rPr>
+          <w:rFonts w:cstheme="minorHAnsi"/>
+          <w:sz w:val="32"/>
+          <w:szCs w:val="36"/>
+        </w:rPr>
+      </w:pPr>
+    </w:p>
+    <w:p>
+      <w:pPr>
+        <w:pStyle w:val="Heading1"/>
+      </w:pPr>
+      <w:r>
+        <w:t>Discussion</w:t>
+      </w:r>
+      <w:r>
+        <w:t>s</w:t>
+      </w:r>
+      <w:r>
+        <w:t xml:space="preserve">: </w:t>
+      </w:r>
+    </w:p>
+    <w:p>
+      <w:pPr>
+        <w:tabs>
+          <w:tab w:val="left" w:pos="3267"/>
+        </w:tabs>
+        <w:rPr>
+          <w:rFonts w:cstheme="minorHAnsi"/>
+          <w:sz w:val="28"/>
+          <w:szCs w:val="28"/>
+        </w:rPr>
+      </w:pPr>
+      <w:r>
+        <w:rPr>
+          <w:rFonts w:cstheme="minorHAnsi"/>
           <w:sz w:val="28"/>
           <w:szCs w:val="28"/>
         </w:rPr>
@@ -1713,16 +2188,16 @@
           <w:tab w:val="left" w:pos="3267"/>
         </w:tabs>
         <w:rPr>
-          <w:rFonts w:ascii="Times New Roman" w:hAnsi="Times New Roman" w:cs="Times New Roman"/>
+          <w:rFonts w:cstheme="minorHAnsi"/>
           <w:sz w:val="28"/>
           <w:szCs w:val="28"/>
         </w:rPr>
       </w:pPr>
-      <w:hyperlink r:id="rId10" w:history="1">
+      <w:hyperlink r:id="rId12" w:history="1">
         <w:r>
           <w:rPr>
             <w:rStyle w:val="Hyperlink"/>
-            <w:rFonts w:ascii="Times New Roman" w:hAnsi="Times New Roman" w:cs="Times New Roman"/>
+            <w:rFonts w:cstheme="minorHAnsi"/>
             <w:sz w:val="28"/>
             <w:szCs w:val="28"/>
           </w:rPr>
@@ -1741,16 +2216,16 @@
           <w:tab w:val="left" w:pos="3267"/>
         </w:tabs>
         <w:rPr>
-          <w:rFonts w:ascii="Times New Roman" w:hAnsi="Times New Roman" w:cs="Times New Roman"/>
+          <w:rFonts w:cstheme="minorHAnsi"/>
           <w:sz w:val="28"/>
           <w:szCs w:val="28"/>
         </w:rPr>
       </w:pPr>
-      <w:hyperlink r:id="rId11" w:history="1">
+      <w:hyperlink r:id="rId13" w:history="1">
         <w:r>
           <w:rPr>
             <w:rStyle w:val="Hyperlink"/>
-            <w:rFonts w:ascii="Times New Roman" w:hAnsi="Times New Roman" w:cs="Times New Roman"/>
+            <w:rFonts w:cstheme="minorHAnsi"/>
             <w:sz w:val="28"/>
             <w:szCs w:val="28"/>
           </w:rPr>
@@ -1769,16 +2244,16 @@
           <w:tab w:val="left" w:pos="3267"/>
         </w:tabs>
         <w:rPr>
-          <w:rFonts w:ascii="Times New Roman" w:hAnsi="Times New Roman" w:cs="Times New Roman"/>
+          <w:rFonts w:cstheme="minorHAnsi"/>
           <w:sz w:val="28"/>
           <w:szCs w:val="28"/>
         </w:rPr>
       </w:pPr>
-      <w:hyperlink r:id="rId12" w:history="1">
+      <w:hyperlink r:id="rId14" w:history="1">
         <w:r>
           <w:rPr>
             <w:rStyle w:val="Hyperlink"/>
-            <w:rFonts w:ascii="Times New Roman" w:hAnsi="Times New Roman" w:cs="Times New Roman"/>
+            <w:rFonts w:cstheme="minorHAnsi"/>
             <w:sz w:val="28"/>
             <w:szCs w:val="28"/>
           </w:rPr>
@@ -1787,7 +2262,7 @@
       </w:hyperlink>
       <w:r>
         <w:rPr>
-          <w:rFonts w:ascii="Times New Roman" w:hAnsi="Times New Roman" w:cs="Times New Roman"/>
+          <w:rFonts w:cstheme="minorHAnsi"/>
           <w:sz w:val="28"/>
           <w:szCs w:val="28"/>
         </w:rPr>
@@ -1805,16 +2280,16 @@
           <w:tab w:val="left" w:pos="3267"/>
         </w:tabs>
         <w:rPr>
-          <w:rFonts w:ascii="Times New Roman" w:hAnsi="Times New Roman" w:cs="Times New Roman"/>
+          <w:rFonts w:cstheme="minorHAnsi"/>
           <w:sz w:val="28"/>
           <w:szCs w:val="28"/>
         </w:rPr>
       </w:pPr>
-      <w:hyperlink r:id="rId13" w:history="1">
+      <w:hyperlink r:id="rId15" w:history="1">
         <w:r>
           <w:rPr>
             <w:rStyle w:val="Hyperlink"/>
-            <w:rFonts w:ascii="Times New Roman" w:hAnsi="Times New Roman" w:cs="Times New Roman"/>
+            <w:rFonts w:cstheme="minorHAnsi"/>
             <w:sz w:val="28"/>
             <w:szCs w:val="28"/>
           </w:rPr>
@@ -1833,16 +2308,16 @@
           <w:tab w:val="left" w:pos="3267"/>
         </w:tabs>
         <w:rPr>
-          <w:rFonts w:ascii="Times New Roman" w:hAnsi="Times New Roman" w:cs="Times New Roman"/>
+          <w:rFonts w:cstheme="minorHAnsi"/>
           <w:sz w:val="28"/>
           <w:szCs w:val="28"/>
         </w:rPr>
       </w:pPr>
-      <w:hyperlink r:id="rId14" w:history="1">
+      <w:hyperlink r:id="rId16" w:history="1">
         <w:r>
           <w:rPr>
             <w:rStyle w:val="Hyperlink"/>
-            <w:rFonts w:ascii="Times New Roman" w:hAnsi="Times New Roman" w:cs="Times New Roman"/>
+            <w:rFonts w:cstheme="minorHAnsi"/>
             <w:sz w:val="28"/>
             <w:szCs w:val="28"/>
           </w:rPr>
@@ -1861,16 +2336,16 @@
           <w:tab w:val="left" w:pos="3267"/>
         </w:tabs>
         <w:rPr>
-          <w:rFonts w:ascii="Times New Roman" w:hAnsi="Times New Roman" w:cs="Times New Roman"/>
+          <w:rFonts w:cstheme="minorHAnsi"/>
           <w:sz w:val="28"/>
           <w:szCs w:val="28"/>
         </w:rPr>
       </w:pPr>
-      <w:hyperlink r:id="rId15" w:history="1">
+      <w:hyperlink r:id="rId17" w:history="1">
         <w:r>
           <w:rPr>
             <w:rStyle w:val="Hyperlink"/>
-            <w:rFonts w:ascii="Times New Roman" w:hAnsi="Times New Roman" w:cs="Times New Roman"/>
+            <w:rFonts w:cstheme="minorHAnsi"/>
             <w:sz w:val="28"/>
             <w:szCs w:val="28"/>
           </w:rPr>
@@ -1879,7 +2354,7 @@
       </w:hyperlink>
       <w:r>
         <w:rPr>
-          <w:rFonts w:ascii="Times New Roman" w:hAnsi="Times New Roman" w:cs="Times New Roman"/>
+          <w:rFonts w:cstheme="minorHAnsi"/>
           <w:sz w:val="28"/>
           <w:szCs w:val="28"/>
         </w:rPr>
@@ -1897,24 +2372,24 @@
           <w:tab w:val="left" w:pos="3267"/>
         </w:tabs>
         <w:rPr>
-          <w:rFonts w:ascii="Times New Roman" w:hAnsi="Times New Roman" w:cs="Times New Roman"/>
+          <w:rFonts w:cstheme="minorHAnsi"/>
           <w:sz w:val="28"/>
           <w:szCs w:val="28"/>
         </w:rPr>
       </w:pPr>
       <w:r>
         <w:rPr>
-          <w:rFonts w:ascii="Times New Roman" w:hAnsi="Times New Roman" w:cs="Times New Roman"/>
+          <w:rFonts w:cstheme="minorHAnsi"/>
           <w:sz w:val="28"/>
           <w:szCs w:val="28"/>
         </w:rPr>
         <w:t xml:space="preserve">Source code: </w:t>
       </w:r>
-      <w:hyperlink r:id="rId16" w:history="1">
+      <w:hyperlink r:id="rId18" w:history="1">
         <w:r>
           <w:rPr>
             <w:rStyle w:val="Hyperlink"/>
-            <w:rFonts w:ascii="Times New Roman" w:hAnsi="Times New Roman" w:cs="Times New Roman"/>
+            <w:rFonts w:cstheme="minorHAnsi"/>
             <w:sz w:val="28"/>
             <w:szCs w:val="28"/>
           </w:rPr>
@@ -1923,7 +2398,7 @@
       </w:hyperlink>
       <w:r>
         <w:rPr>
-          <w:rFonts w:ascii="Times New Roman" w:hAnsi="Times New Roman" w:cs="Times New Roman"/>
+          <w:rFonts w:cstheme="minorHAnsi"/>
           <w:sz w:val="28"/>
           <w:szCs w:val="28"/>
         </w:rPr>
@@ -1937,7 +2412,7 @@
         </w:tabs>
         <w:spacing w:before="1000"/>
         <w:rPr>
-          <w:rFonts w:ascii="Times New Roman" w:hAnsi="Times New Roman" w:cs="Times New Roman"/>
+          <w:rFonts w:cstheme="minorHAnsi"/>
           <w:i/>
           <w:sz w:val="28"/>
           <w:szCs w:val="28"/>
@@ -1945,7 +2420,7 @@
       </w:pPr>
       <w:r>
         <w:rPr>
-          <w:rFonts w:ascii="Times New Roman" w:hAnsi="Times New Roman" w:cs="Times New Roman"/>
+          <w:rFonts w:cstheme="minorHAnsi"/>
           <w:b/>
           <w:i/>
           <w:sz w:val="28"/>
@@ -1955,7 +2430,7 @@
       </w:r>
       <w:r>
         <w:rPr>
-          <w:rFonts w:ascii="Times New Roman" w:hAnsi="Times New Roman" w:cs="Times New Roman"/>
+          <w:rFonts w:cstheme="minorHAnsi"/>
           <w:i/>
           <w:sz w:val="28"/>
           <w:szCs w:val="28"/>
@@ -1964,7 +2439,7 @@
       </w:r>
       <w:r>
         <w:rPr>
-          <w:rFonts w:ascii="Times New Roman" w:hAnsi="Times New Roman" w:cs="Times New Roman"/>
+          <w:rFonts w:cstheme="minorHAnsi"/>
           <w:i/>
           <w:sz w:val="28"/>
           <w:szCs w:val="28"/>
@@ -1973,7 +2448,7 @@
       </w:r>
     </w:p>
     <w:sectPr>
-      <w:footerReference w:type="default" r:id="rId17"/>
+      <w:footerReference w:type="default" r:id="rId19"/>
       <w:pgSz w:w="12240" w:h="15840"/>
       <w:pgMar w:top="1350" w:right="1170" w:bottom="1080" w:left="1350" w:header="720" w:footer="336" w:gutter="0"/>
       <w:pgNumType w:start="0"/>
@@ -2477,6 +2952,291 @@
     </w:lvl>
   </w:abstractNum>
   <w:abstractNum w:abstractNumId="4">
+    <w:nsid w:val="21DE7AF0"/>
+    <w:multiLevelType w:val="hybridMultilevel"/>
+    <w:tmpl w:val="43EC4386"/>
+    <w:lvl w:ilvl="0" w:tplc="0409000F">
+      <w:start w:val="1"/>
+      <w:numFmt w:val="decimal"/>
+      <w:lvlText w:val="%1."/>
+      <w:lvlJc w:val="left"/>
+      <w:pPr>
+        <w:ind w:left="720" w:hanging="360"/>
+      </w:pPr>
+    </w:lvl>
+    <w:lvl w:ilvl="1" w:tplc="04090019" w:tentative="1">
+      <w:start w:val="1"/>
+      <w:numFmt w:val="lowerLetter"/>
+      <w:lvlText w:val="%2."/>
+      <w:lvlJc w:val="left"/>
+      <w:pPr>
+        <w:ind w:left="1440" w:hanging="360"/>
+      </w:pPr>
+    </w:lvl>
+    <w:lvl w:ilvl="2" w:tplc="0409001B" w:tentative="1">
+      <w:start w:val="1"/>
+      <w:numFmt w:val="lowerRoman"/>
+      <w:lvlText w:val="%3."/>
+      <w:lvlJc w:val="right"/>
+      <w:pPr>
+        <w:ind w:left="2160" w:hanging="180"/>
+      </w:pPr>
+    </w:lvl>
+    <w:lvl w:ilvl="3" w:tplc="0409000F" w:tentative="1">
+      <w:start w:val="1"/>
+      <w:numFmt w:val="decimal"/>
+      <w:lvlText w:val="%4."/>
+      <w:lvlJc w:val="left"/>
+      <w:pPr>
+        <w:ind w:left="2880" w:hanging="360"/>
+      </w:pPr>
+    </w:lvl>
+    <w:lvl w:ilvl="4" w:tplc="04090019" w:tentative="1">
+      <w:start w:val="1"/>
+      <w:numFmt w:val="lowerLetter"/>
+      <w:lvlText w:val="%5."/>
+      <w:lvlJc w:val="left"/>
+      <w:pPr>
+        <w:ind w:left="3600" w:hanging="360"/>
+      </w:pPr>
+    </w:lvl>
+    <w:lvl w:ilvl="5" w:tplc="0409001B" w:tentative="1">
+      <w:start w:val="1"/>
+      <w:numFmt w:val="lowerRoman"/>
+      <w:lvlText w:val="%6."/>
+      <w:lvlJc w:val="right"/>
+      <w:pPr>
+        <w:ind w:left="4320" w:hanging="180"/>
+      </w:pPr>
+    </w:lvl>
+    <w:lvl w:ilvl="6" w:tplc="0409000F" w:tentative="1">
+      <w:start w:val="1"/>
+      <w:numFmt w:val="decimal"/>
+      <w:lvlText w:val="%7."/>
+      <w:lvlJc w:val="left"/>
+      <w:pPr>
+        <w:ind w:left="5040" w:hanging="360"/>
+      </w:pPr>
+    </w:lvl>
+    <w:lvl w:ilvl="7" w:tplc="04090019" w:tentative="1">
+      <w:start w:val="1"/>
+      <w:numFmt w:val="lowerLetter"/>
+      <w:lvlText w:val="%8."/>
+      <w:lvlJc w:val="left"/>
+      <w:pPr>
+        <w:ind w:left="5760" w:hanging="360"/>
+      </w:pPr>
+    </w:lvl>
+    <w:lvl w:ilvl="8" w:tplc="0409001B" w:tentative="1">
+      <w:start w:val="1"/>
+      <w:numFmt w:val="lowerRoman"/>
+      <w:lvlText w:val="%9."/>
+      <w:lvlJc w:val="right"/>
+      <w:pPr>
+        <w:ind w:left="6480" w:hanging="180"/>
+      </w:pPr>
+    </w:lvl>
+  </w:abstractNum>
+  <w:abstractNum w:abstractNumId="5">
+    <w:nsid w:val="254C1C4C"/>
+    <w:multiLevelType w:val="hybridMultilevel"/>
+    <w:tmpl w:val="86DE52EC"/>
+    <w:lvl w:ilvl="0" w:tplc="0409000F">
+      <w:start w:val="1"/>
+      <w:numFmt w:val="decimal"/>
+      <w:lvlText w:val="%1."/>
+      <w:lvlJc w:val="left"/>
+      <w:pPr>
+        <w:ind w:left="720" w:hanging="360"/>
+      </w:pPr>
+    </w:lvl>
+    <w:lvl w:ilvl="1" w:tplc="04090019" w:tentative="1">
+      <w:start w:val="1"/>
+      <w:numFmt w:val="lowerLetter"/>
+      <w:lvlText w:val="%2."/>
+      <w:lvlJc w:val="left"/>
+      <w:pPr>
+        <w:ind w:left="1440" w:hanging="360"/>
+      </w:pPr>
+    </w:lvl>
+    <w:lvl w:ilvl="2" w:tplc="0409001B" w:tentative="1">
+      <w:start w:val="1"/>
+      <w:numFmt w:val="lowerRoman"/>
+      <w:lvlText w:val="%3."/>
+      <w:lvlJc w:val="right"/>
+      <w:pPr>
+        <w:ind w:left="2160" w:hanging="180"/>
+      </w:pPr>
+    </w:lvl>
+    <w:lvl w:ilvl="3" w:tplc="0409000F" w:tentative="1">
+      <w:start w:val="1"/>
+      <w:numFmt w:val="decimal"/>
+      <w:lvlText w:val="%4."/>
+      <w:lvlJc w:val="left"/>
+      <w:pPr>
+        <w:ind w:left="2880" w:hanging="360"/>
+      </w:pPr>
+    </w:lvl>
+    <w:lvl w:ilvl="4" w:tplc="04090019" w:tentative="1">
+      <w:start w:val="1"/>
+      <w:numFmt w:val="lowerLetter"/>
+      <w:lvlText w:val="%5."/>
+      <w:lvlJc w:val="left"/>
+      <w:pPr>
+        <w:ind w:left="3600" w:hanging="360"/>
+      </w:pPr>
+    </w:lvl>
+    <w:lvl w:ilvl="5" w:tplc="0409001B" w:tentative="1">
+      <w:start w:val="1"/>
+      <w:numFmt w:val="lowerRoman"/>
+      <w:lvlText w:val="%6."/>
+      <w:lvlJc w:val="right"/>
+      <w:pPr>
+        <w:ind w:left="4320" w:hanging="180"/>
+      </w:pPr>
+    </w:lvl>
+    <w:lvl w:ilvl="6" w:tplc="0409000F" w:tentative="1">
+      <w:start w:val="1"/>
+      <w:numFmt w:val="decimal"/>
+      <w:lvlText w:val="%7."/>
+      <w:lvlJc w:val="left"/>
+      <w:pPr>
+        <w:ind w:left="5040" w:hanging="360"/>
+      </w:pPr>
+    </w:lvl>
+    <w:lvl w:ilvl="7" w:tplc="04090019" w:tentative="1">
+      <w:start w:val="1"/>
+      <w:numFmt w:val="lowerLetter"/>
+      <w:lvlText w:val="%8."/>
+      <w:lvlJc w:val="left"/>
+      <w:pPr>
+        <w:ind w:left="5760" w:hanging="360"/>
+      </w:pPr>
+    </w:lvl>
+    <w:lvl w:ilvl="8" w:tplc="0409001B" w:tentative="1">
+      <w:start w:val="1"/>
+      <w:numFmt w:val="lowerRoman"/>
+      <w:lvlText w:val="%9."/>
+      <w:lvlJc w:val="right"/>
+      <w:pPr>
+        <w:ind w:left="6480" w:hanging="180"/>
+      </w:pPr>
+    </w:lvl>
+  </w:abstractNum>
+  <w:abstractNum w:abstractNumId="6">
+    <w:nsid w:val="45D95A6D"/>
+    <w:multiLevelType w:val="hybridMultilevel"/>
+    <w:tmpl w:val="AB04573A"/>
+    <w:lvl w:ilvl="0" w:tplc="0409000B">
+      <w:start w:val="1"/>
+      <w:numFmt w:val="bullet"/>
+      <w:lvlText w:val=""/>
+      <w:lvlJc w:val="left"/>
+      <w:pPr>
+        <w:ind w:left="720" w:hanging="360"/>
+      </w:pPr>
+      <w:rPr>
+        <w:rFonts w:ascii="Wingdings" w:hAnsi="Wingdings" w:hint="default"/>
+      </w:rPr>
+    </w:lvl>
+    <w:lvl w:ilvl="1" w:tplc="04090003" w:tentative="1">
+      <w:start w:val="1"/>
+      <w:numFmt w:val="bullet"/>
+      <w:lvlText w:val="o"/>
+      <w:lvlJc w:val="left"/>
+      <w:pPr>
+        <w:ind w:left="1440" w:hanging="360"/>
+      </w:pPr>
+      <w:rPr>
+        <w:rFonts w:ascii="Courier New" w:hAnsi="Courier New" w:cs="Courier New" w:hint="default"/>
+      </w:rPr>
+    </w:lvl>
+    <w:lvl w:ilvl="2" w:tplc="04090005" w:tentative="1">
+      <w:start w:val="1"/>
+      <w:numFmt w:val="bullet"/>
+      <w:lvlText w:val=""/>
+      <w:lvlJc w:val="left"/>
+      <w:pPr>
+        <w:ind w:left="2160" w:hanging="360"/>
+      </w:pPr>
+      <w:rPr>
+        <w:rFonts w:ascii="Wingdings" w:hAnsi="Wingdings" w:hint="default"/>
+      </w:rPr>
+    </w:lvl>
+    <w:lvl w:ilvl="3" w:tplc="04090001" w:tentative="1">
+      <w:start w:val="1"/>
+      <w:numFmt w:val="bullet"/>
+      <w:lvlText w:val=""/>
+      <w:lvlJc w:val="left"/>
+      <w:pPr>
+        <w:ind w:left="2880" w:hanging="360"/>
+      </w:pPr>
+      <w:rPr>
+        <w:rFonts w:ascii="Symbol" w:hAnsi="Symbol" w:hint="default"/>
+      </w:rPr>
+    </w:lvl>
+    <w:lvl w:ilvl="4" w:tplc="04090003" w:tentative="1">
+      <w:start w:val="1"/>
+      <w:numFmt w:val="bullet"/>
+      <w:lvlText w:val="o"/>
+      <w:lvlJc w:val="left"/>
+      <w:pPr>
+        <w:ind w:left="3600" w:hanging="360"/>
+      </w:pPr>
+      <w:rPr>
+        <w:rFonts w:ascii="Courier New" w:hAnsi="Courier New" w:cs="Courier New" w:hint="default"/>
+      </w:rPr>
+    </w:lvl>
+    <w:lvl w:ilvl="5" w:tplc="04090005" w:tentative="1">
+      <w:start w:val="1"/>
+      <w:numFmt w:val="bullet"/>
+      <w:lvlText w:val=""/>
+      <w:lvlJc w:val="left"/>
+      <w:pPr>
+        <w:ind w:left="4320" w:hanging="360"/>
+      </w:pPr>
+      <w:rPr>
+        <w:rFonts w:ascii="Wingdings" w:hAnsi="Wingdings" w:hint="default"/>
+      </w:rPr>
+    </w:lvl>
+    <w:lvl w:ilvl="6" w:tplc="04090001" w:tentative="1">
+      <w:start w:val="1"/>
+      <w:numFmt w:val="bullet"/>
+      <w:lvlText w:val=""/>
+      <w:lvlJc w:val="left"/>
+      <w:pPr>
+        <w:ind w:left="5040" w:hanging="360"/>
+      </w:pPr>
+      <w:rPr>
+        <w:rFonts w:ascii="Symbol" w:hAnsi="Symbol" w:hint="default"/>
+      </w:rPr>
+    </w:lvl>
+    <w:lvl w:ilvl="7" w:tplc="04090003" w:tentative="1">
+      <w:start w:val="1"/>
+      <w:numFmt w:val="bullet"/>
+      <w:lvlText w:val="o"/>
+      <w:lvlJc w:val="left"/>
+      <w:pPr>
+        <w:ind w:left="5760" w:hanging="360"/>
+      </w:pPr>
+      <w:rPr>
+        <w:rFonts w:ascii="Courier New" w:hAnsi="Courier New" w:cs="Courier New" w:hint="default"/>
+      </w:rPr>
+    </w:lvl>
+    <w:lvl w:ilvl="8" w:tplc="04090005" w:tentative="1">
+      <w:start w:val="1"/>
+      <w:numFmt w:val="bullet"/>
+      <w:lvlText w:val=""/>
+      <w:lvlJc w:val="left"/>
+      <w:pPr>
+        <w:ind w:left="6480" w:hanging="360"/>
+      </w:pPr>
+      <w:rPr>
+        <w:rFonts w:ascii="Wingdings" w:hAnsi="Wingdings" w:hint="default"/>
+      </w:rPr>
+    </w:lvl>
+  </w:abstractNum>
+  <w:abstractNum w:abstractNumId="7">
     <w:nsid w:val="4A810969"/>
     <w:multiLevelType w:val="hybridMultilevel"/>
     <w:tmpl w:val="57C48BB6"/>
@@ -2589,7 +3349,93 @@
       </w:rPr>
     </w:lvl>
   </w:abstractNum>
-  <w:abstractNum w:abstractNumId="5">
+  <w:abstractNum w:abstractNumId="8">
+    <w:nsid w:val="55893E34"/>
+    <w:multiLevelType w:val="hybridMultilevel"/>
+    <w:tmpl w:val="10109BB4"/>
+    <w:lvl w:ilvl="0" w:tplc="0409000F">
+      <w:start w:val="1"/>
+      <w:numFmt w:val="decimal"/>
+      <w:lvlText w:val="%1."/>
+      <w:lvlJc w:val="left"/>
+      <w:pPr>
+        <w:ind w:left="1440" w:hanging="360"/>
+      </w:pPr>
+    </w:lvl>
+    <w:lvl w:ilvl="1" w:tplc="04090019" w:tentative="1">
+      <w:start w:val="1"/>
+      <w:numFmt w:val="lowerLetter"/>
+      <w:lvlText w:val="%2."/>
+      <w:lvlJc w:val="left"/>
+      <w:pPr>
+        <w:ind w:left="2160" w:hanging="360"/>
+      </w:pPr>
+    </w:lvl>
+    <w:lvl w:ilvl="2" w:tplc="0409001B" w:tentative="1">
+      <w:start w:val="1"/>
+      <w:numFmt w:val="lowerRoman"/>
+      <w:lvlText w:val="%3."/>
+      <w:lvlJc w:val="right"/>
+      <w:pPr>
+        <w:ind w:left="2880" w:hanging="180"/>
+      </w:pPr>
+    </w:lvl>
+    <w:lvl w:ilvl="3" w:tplc="0409000F" w:tentative="1">
+      <w:start w:val="1"/>
+      <w:numFmt w:val="decimal"/>
+      <w:lvlText w:val="%4."/>
+      <w:lvlJc w:val="left"/>
+      <w:pPr>
+        <w:ind w:left="3600" w:hanging="360"/>
+      </w:pPr>
+    </w:lvl>
+    <w:lvl w:ilvl="4" w:tplc="04090019" w:tentative="1">
+      <w:start w:val="1"/>
+      <w:numFmt w:val="lowerLetter"/>
+      <w:lvlText w:val="%5."/>
+      <w:lvlJc w:val="left"/>
+      <w:pPr>
+        <w:ind w:left="4320" w:hanging="360"/>
+      </w:pPr>
+    </w:lvl>
+    <w:lvl w:ilvl="5" w:tplc="0409001B" w:tentative="1">
+      <w:start w:val="1"/>
+      <w:numFmt w:val="lowerRoman"/>
+      <w:lvlText w:val="%6."/>
+      <w:lvlJc w:val="right"/>
+      <w:pPr>
+        <w:ind w:left="5040" w:hanging="180"/>
+      </w:pPr>
+    </w:lvl>
+    <w:lvl w:ilvl="6" w:tplc="0409000F" w:tentative="1">
+      <w:start w:val="1"/>
+      <w:numFmt w:val="decimal"/>
+      <w:lvlText w:val="%7."/>
+      <w:lvlJc w:val="left"/>
+      <w:pPr>
+        <w:ind w:left="5760" w:hanging="360"/>
+      </w:pPr>
+    </w:lvl>
+    <w:lvl w:ilvl="7" w:tplc="04090019" w:tentative="1">
+      <w:start w:val="1"/>
+      <w:numFmt w:val="lowerLetter"/>
+      <w:lvlText w:val="%8."/>
+      <w:lvlJc w:val="left"/>
+      <w:pPr>
+        <w:ind w:left="6480" w:hanging="360"/>
+      </w:pPr>
+    </w:lvl>
+    <w:lvl w:ilvl="8" w:tplc="0409001B" w:tentative="1">
+      <w:start w:val="1"/>
+      <w:numFmt w:val="lowerRoman"/>
+      <w:lvlText w:val="%9."/>
+      <w:lvlJc w:val="right"/>
+      <w:pPr>
+        <w:ind w:left="7200" w:hanging="180"/>
+      </w:pPr>
+    </w:lvl>
+  </w:abstractNum>
+  <w:abstractNum w:abstractNumId="9">
     <w:nsid w:val="5E3B4371"/>
     <w:multiLevelType w:val="hybridMultilevel"/>
     <w:tmpl w:val="BF9695F6"/>
@@ -2678,7 +3524,93 @@
       </w:pPr>
     </w:lvl>
   </w:abstractNum>
-  <w:abstractNum w:abstractNumId="6">
+  <w:abstractNum w:abstractNumId="10">
+    <w:nsid w:val="67CF3111"/>
+    <w:multiLevelType w:val="multilevel"/>
+    <w:tmpl w:val="0409001F"/>
+    <w:lvl w:ilvl="0">
+      <w:start w:val="1"/>
+      <w:numFmt w:val="decimal"/>
+      <w:lvlText w:val="%1."/>
+      <w:lvlJc w:val="left"/>
+      <w:pPr>
+        <w:ind w:left="360" w:hanging="360"/>
+      </w:pPr>
+    </w:lvl>
+    <w:lvl w:ilvl="1">
+      <w:start w:val="1"/>
+      <w:numFmt w:val="decimal"/>
+      <w:lvlText w:val="%1.%2."/>
+      <w:lvlJc w:val="left"/>
+      <w:pPr>
+        <w:ind w:left="792" w:hanging="432"/>
+      </w:pPr>
+    </w:lvl>
+    <w:lvl w:ilvl="2">
+      <w:start w:val="1"/>
+      <w:numFmt w:val="decimal"/>
+      <w:lvlText w:val="%1.%2.%3."/>
+      <w:lvlJc w:val="left"/>
+      <w:pPr>
+        <w:ind w:left="1224" w:hanging="504"/>
+      </w:pPr>
+    </w:lvl>
+    <w:lvl w:ilvl="3">
+      <w:start w:val="1"/>
+      <w:numFmt w:val="decimal"/>
+      <w:lvlText w:val="%1.%2.%3.%4."/>
+      <w:lvlJc w:val="left"/>
+      <w:pPr>
+        <w:ind w:left="1728" w:hanging="648"/>
+      </w:pPr>
+    </w:lvl>
+    <w:lvl w:ilvl="4">
+      <w:start w:val="1"/>
+      <w:numFmt w:val="decimal"/>
+      <w:lvlText w:val="%1.%2.%3.%4.%5."/>
+      <w:lvlJc w:val="left"/>
+      <w:pPr>
+        <w:ind w:left="2232" w:hanging="792"/>
+      </w:pPr>
+    </w:lvl>
+    <w:lvl w:ilvl="5">
+      <w:start w:val="1"/>
+      <w:numFmt w:val="decimal"/>
+      <w:lvlText w:val="%1.%2.%3.%4.%5.%6."/>
+      <w:lvlJc w:val="left"/>
+      <w:pPr>
+        <w:ind w:left="2736" w:hanging="936"/>
+      </w:pPr>
+    </w:lvl>
+    <w:lvl w:ilvl="6">
+      <w:start w:val="1"/>
+      <w:numFmt w:val="decimal"/>
+      <w:lvlText w:val="%1.%2.%3.%4.%5.%6.%7."/>
+      <w:lvlJc w:val="left"/>
+      <w:pPr>
+        <w:ind w:left="3240" w:hanging="1080"/>
+      </w:pPr>
+    </w:lvl>
+    <w:lvl w:ilvl="7">
+      <w:start w:val="1"/>
+      <w:numFmt w:val="decimal"/>
+      <w:lvlText w:val="%1.%2.%3.%4.%5.%6.%7.%8."/>
+      <w:lvlJc w:val="left"/>
+      <w:pPr>
+        <w:ind w:left="3744" w:hanging="1224"/>
+      </w:pPr>
+    </w:lvl>
+    <w:lvl w:ilvl="8">
+      <w:start w:val="1"/>
+      <w:numFmt w:val="decimal"/>
+      <w:lvlText w:val="%1.%2.%3.%4.%5.%6.%7.%8.%9."/>
+      <w:lvlJc w:val="left"/>
+      <w:pPr>
+        <w:ind w:left="4320" w:hanging="1440"/>
+      </w:pPr>
+    </w:lvl>
+  </w:abstractNum>
+  <w:abstractNum w:abstractNumId="11">
     <w:nsid w:val="7232326C"/>
     <w:multiLevelType w:val="hybridMultilevel"/>
     <w:tmpl w:val="4C4ECC8C"/>
@@ -2764,7 +3696,7 @@
       </w:pPr>
     </w:lvl>
   </w:abstractNum>
-  <w:abstractNum w:abstractNumId="7">
+  <w:abstractNum w:abstractNumId="12">
     <w:nsid w:val="786C1293"/>
     <w:multiLevelType w:val="hybridMultilevel"/>
     <w:tmpl w:val="70E4330C"/>
@@ -2853,7 +3785,7 @@
       </w:pPr>
     </w:lvl>
   </w:abstractNum>
-  <w:abstractNum w:abstractNumId="8">
+  <w:abstractNum w:abstractNumId="13">
     <w:nsid w:val="7C675622"/>
     <w:multiLevelType w:val="hybridMultilevel"/>
     <w:tmpl w:val="4ECC6DCA"/>
@@ -2967,16 +3899,16 @@
     </w:lvl>
   </w:abstractNum>
   <w:num w:numId="1">
-    <w:abstractNumId w:val="4"/>
+    <w:abstractNumId w:val="7"/>
   </w:num>
   <w:num w:numId="2">
-    <w:abstractNumId w:val="8"/>
+    <w:abstractNumId w:val="13"/>
   </w:num>
   <w:num w:numId="3">
     <w:abstractNumId w:val="0"/>
   </w:num>
   <w:num w:numId="4">
-    <w:abstractNumId w:val="6"/>
+    <w:abstractNumId w:val="11"/>
   </w:num>
   <w:num w:numId="5">
     <w:abstractNumId w:val="3"/>
@@ -2985,12 +3917,27 @@
     <w:abstractNumId w:val="2"/>
   </w:num>
   <w:num w:numId="7">
-    <w:abstractNumId w:val="7"/>
+    <w:abstractNumId w:val="12"/>
   </w:num>
   <w:num w:numId="8">
     <w:abstractNumId w:val="1"/>
   </w:num>
   <w:num w:numId="9">
+    <w:abstractNumId w:val="9"/>
+  </w:num>
+  <w:num w:numId="10">
+    <w:abstractNumId w:val="6"/>
+  </w:num>
+  <w:num w:numId="11">
+    <w:abstractNumId w:val="8"/>
+  </w:num>
+  <w:num w:numId="12">
+    <w:abstractNumId w:val="4"/>
+  </w:num>
+  <w:num w:numId="13">
+    <w:abstractNumId w:val="10"/>
+  </w:num>
+  <w:num w:numId="14">
     <w:abstractNumId w:val="5"/>
   </w:num>
 </w:numbering>
@@ -3002,6 +3949,956 @@
     <w:rPrDefault>
       <w:rPr>
         <w:rFonts w:asciiTheme="minorHAnsi" w:eastAsiaTheme="minorHAnsi" w:hAnsiTheme="minorHAnsi" w:cstheme="minorBidi"/>
+        <w:sz w:val="22"/>
+        <w:szCs w:val="22"/>
+        <w:lang w:val="en-US" w:eastAsia="en-US" w:bidi="ar-SA"/>
+      </w:rPr>
+    </w:rPrDefault>
+    <w:pPrDefault>
+      <w:pPr>
+        <w:spacing w:after="160" w:line="259" w:lineRule="auto"/>
+      </w:pPr>
+    </w:pPrDefault>
+  </w:docDefaults>
+  <w:latentStyles w:defLockedState="0" w:defUIPriority="99" w:defSemiHidden="0" w:defUnhideWhenUsed="0" w:defQFormat="0" w:count="371">
+    <w:lsdException w:name="Normal" w:uiPriority="0" w:qFormat="1"/>
+    <w:lsdException w:name="heading 1" w:uiPriority="9" w:qFormat="1"/>
+    <w:lsdException w:name="heading 2" w:semiHidden="1" w:uiPriority="9" w:unhideWhenUsed="1" w:qFormat="1"/>
+    <w:lsdException w:name="heading 3" w:semiHidden="1" w:uiPriority="9" w:unhideWhenUsed="1" w:qFormat="1"/>
+    <w:lsdException w:name="heading 4" w:semiHidden="1" w:uiPriority="9" w:unhideWhenUsed="1" w:qFormat="1"/>
+    <w:lsdException w:name="heading 5" w:semiHidden="1" w:uiPriority="9" w:unhideWhenUsed="1" w:qFormat="1"/>
+    <w:lsdException w:name="heading 6" w:semiHidden="1" w:uiPriority="9" w:unhideWhenUsed="1" w:qFormat="1"/>
+    <w:lsdException w:name="heading 7" w:semiHidden="1" w:uiPriority="9" w:unhideWhenUsed="1" w:qFormat="1"/>
+    <w:lsdException w:name="heading 8" w:semiHidden="1" w:uiPriority="9" w:unhideWhenUsed="1" w:qFormat="1"/>
+    <w:lsdException w:name="heading 9" w:semiHidden="1" w:uiPriority="9" w:unhideWhenUsed="1" w:qFormat="1"/>
+    <w:lsdException w:name="index 1" w:semiHidden="1" w:unhideWhenUsed="1"/>
+    <w:lsdException w:name="index 2" w:semiHidden="1" w:unhideWhenUsed="1"/>
+    <w:lsdException w:name="index 3" w:semiHidden="1" w:unhideWhenUsed="1"/>
+    <w:lsdException w:name="index 4" w:semiHidden="1" w:unhideWhenUsed="1"/>
+    <w:lsdException w:name="index 5" w:semiHidden="1" w:unhideWhenUsed="1"/>
+    <w:lsdException w:name="index 6" w:semiHidden="1" w:unhideWhenUsed="1"/>
+    <w:lsdException w:name="index 7" w:semiHidden="1" w:unhideWhenUsed="1"/>
+    <w:lsdException w:name="index 8" w:semiHidden="1" w:unhideWhenUsed="1"/>
+    <w:lsdException w:name="index 9" w:semiHidden="1" w:unhideWhenUsed="1"/>
+    <w:lsdException w:name="toc 1" w:semiHidden="1" w:uiPriority="39" w:unhideWhenUsed="1"/>
+    <w:lsdException w:name="toc 2" w:semiHidden="1" w:uiPriority="39" w:unhideWhenUsed="1"/>
+    <w:lsdException w:name="toc 3" w:semiHidden="1" w:uiPriority="39" w:unhideWhenUsed="1"/>
+    <w:lsdException w:name="toc 4" w:semiHidden="1" w:uiPriority="39" w:unhideWhenUsed="1"/>
+    <w:lsdException w:name="toc 5" w:semiHidden="1" w:uiPriority="39" w:unhideWhenUsed="1"/>
+    <w:lsdException w:name="toc 6" w:semiHidden="1" w:uiPriority="39" w:unhideWhenUsed="1"/>
+    <w:lsdException w:name="toc 7" w:semiHidden="1" w:uiPriority="39" w:unhideWhenUsed="1"/>
+    <w:lsdException w:name="toc 8" w:semiHidden="1" w:uiPriority="39" w:unhideWhenUsed="1"/>
+    <w:lsdException w:name="toc 9" w:semiHidden="1" w:uiPriority="39" w:unhideWhenUsed="1"/>
+    <w:lsdException w:name="Normal Indent" w:semiHidden="1" w:unhideWhenUsed="1"/>
+    <w:lsdException w:name="footnote text" w:semiHidden="1" w:unhideWhenUsed="1"/>
+    <w:lsdException w:name="annotation text" w:semiHidden="1" w:unhideWhenUsed="1"/>
+    <w:lsdException w:name="header" w:semiHidden="1" w:unhideWhenUsed="1"/>
+    <w:lsdException w:name="footer" w:semiHidden="1" w:unhideWhenUsed="1"/>
+    <w:lsdException w:name="index heading" w:semiHidden="1" w:unhideWhenUsed="1"/>
+    <w:lsdException w:name="caption" w:semiHidden="1" w:uiPriority="35" w:unhideWhenUsed="1" w:qFormat="1"/>
+    <w:lsdException w:name="table of figures" w:semiHidden="1" w:unhideWhenUsed="1"/>
+    <w:lsdException w:name="envelope address" w:semiHidden="1" w:unhideWhenUsed="1"/>
+    <w:lsdException w:name="envelope return" w:semiHidden="1" w:unhideWhenUsed="1"/>
+    <w:lsdException w:name="footnote reference" w:semiHidden="1" w:unhideWhenUsed="1"/>
+    <w:lsdException w:name="annotation reference" w:semiHidden="1" w:unhideWhenUsed="1"/>
+    <w:lsdException w:name="line number" w:semiHidden="1" w:unhideWhenUsed="1"/>
+    <w:lsdException w:name="page number" w:semiHidden="1" w:unhideWhenUsed="1"/>
+    <w:lsdException w:name="endnote reference" w:semiHidden="1" w:unhideWhenUsed="1"/>
+    <w:lsdException w:name="endnote text" w:semiHidden="1" w:unhideWhenUsed="1"/>
+    <w:lsdException w:name="table of authorities" w:semiHidden="1" w:unhideWhenUsed="1"/>
+    <w:lsdException w:name="macro" w:semiHidden="1" w:unhideWhenUsed="1"/>
+    <w:lsdException w:name="toa heading" w:semiHidden="1" w:unhideWhenUsed="1"/>
+    <w:lsdException w:name="List" w:semiHidden="1" w:unhideWhenUsed="1"/>
+    <w:lsdException w:name="List Bullet" w:semiHidden="1" w:unhideWhenUsed="1"/>
+    <w:lsdException w:name="List Number" w:semiHidden="1" w:unhideWhenUsed="1"/>
+    <w:lsdException w:name="List 2" w:semiHidden="1" w:unhideWhenUsed="1"/>
+    <w:lsdException w:name="List 3" w:semiHidden="1" w:unhideWhenUsed="1"/>
+    <w:lsdException w:name="List 4" w:semiHidden="1" w:unhideWhenUsed="1"/>
+    <w:lsdException w:name="List 5" w:semiHidden="1" w:unhideWhenUsed="1"/>
+    <w:lsdException w:name="List Bullet 2" w:semiHidden="1" w:unhideWhenUsed="1"/>
+    <w:lsdException w:name="List Bullet 3" w:semiHidden="1" w:unhideWhenUsed="1"/>
+    <w:lsdException w:name="List Bullet 4" w:semiHidden="1" w:unhideWhenUsed="1"/>
+    <w:lsdException w:name="List Bullet 5" w:semiHidden="1" w:unhideWhenUsed="1"/>
+    <w:lsdException w:name="List Number 2" w:semiHidden="1" w:unhideWhenUsed="1"/>
+    <w:lsdException w:name="List Number 3" w:semiHidden="1" w:unhideWhenUsed="1"/>
+    <w:lsdException w:name="List Number 4" w:semiHidden="1" w:unhideWhenUsed="1"/>
+    <w:lsdException w:name="List Number 5" w:semiHidden="1" w:unhideWhenUsed="1"/>
+    <w:lsdException w:name="Title" w:uiPriority="10" w:qFormat="1"/>
+    <w:lsdException w:name="Closing" w:semiHidden="1" w:unhideWhenUsed="1"/>
+    <w:lsdException w:name="Signature" w:semiHidden="1" w:unhideWhenUsed="1"/>
+    <w:lsdException w:name="Default Paragraph Font" w:semiHidden="1" w:uiPriority="1" w:unhideWhenUsed="1"/>
+    <w:lsdException w:name="Body Text" w:semiHidden="1" w:unhideWhenUsed="1"/>
+    <w:lsdException w:name="Body Text Indent" w:semiHidden="1" w:unhideWhenUsed="1"/>
+    <w:lsdException w:name="List Continue" w:semiHidden="1" w:unhideWhenUsed="1"/>
+    <w:lsdException w:name="List Continue 2" w:semiHidden="1" w:unhideWhenUsed="1"/>
+    <w:lsdException w:name="List Continue 3" w:semiHidden="1" w:unhideWhenUsed="1"/>
+    <w:lsdException w:name="List Continue 4" w:semiHidden="1" w:unhideWhenUsed="1"/>
+    <w:lsdException w:name="List Continue 5" w:semiHidden="1" w:unhideWhenUsed="1"/>
+    <w:lsdException w:name="Message Header" w:semiHidden="1" w:unhideWhenUsed="1"/>
+    <w:lsdException w:name="Subtitle" w:uiPriority="11" w:qFormat="1"/>
+    <w:lsdException w:name="Salutation" w:semiHidden="1" w:unhideWhenUsed="1"/>
+    <w:lsdException w:name="Date" w:semiHidden="1" w:unhideWhenUsed="1"/>
+    <w:lsdException w:name="Body Text First Indent" w:semiHidden="1" w:unhideWhenUsed="1"/>
+    <w:lsdException w:name="Body Text First Indent 2" w:semiHidden="1" w:unhideWhenUsed="1"/>
+    <w:lsdException w:name="Note Heading" w:semiHidden="1" w:unhideWhenUsed="1"/>
+    <w:lsdException w:name="Body Text 2" w:semiHidden="1" w:unhideWhenUsed="1"/>
+    <w:lsdException w:name="Body Text 3" w:semiHidden="1" w:unhideWhenUsed="1"/>
+    <w:lsdException w:name="Body Text Indent 2" w:semiHidden="1" w:unhideWhenUsed="1"/>
+    <w:lsdException w:name="Body Text Indent 3" w:semiHidden="1" w:unhideWhenUsed="1"/>
+    <w:lsdException w:name="Block Text" w:semiHidden="1" w:unhideWhenUsed="1"/>
+    <w:lsdException w:name="Hyperlink" w:semiHidden="1" w:unhideWhenUsed="1"/>
+    <w:lsdException w:name="FollowedHyperlink" w:semiHidden="1" w:unhideWhenUsed="1"/>
+    <w:lsdException w:name="Strong" w:uiPriority="22" w:qFormat="1"/>
+    <w:lsdException w:name="Emphasis" w:uiPriority="20" w:qFormat="1"/>
+    <w:lsdException w:name="Document Map" w:semiHidden="1" w:unhideWhenUsed="1"/>
+    <w:lsdException w:name="Plain Text" w:semiHidden="1" w:unhideWhenUsed="1"/>
+    <w:lsdException w:name="E-mail Signature" w:semiHidden="1" w:unhideWhenUsed="1"/>
+    <w:lsdException w:name="HTML Top of Form" w:semiHidden="1" w:unhideWhenUsed="1"/>
+    <w:lsdException w:name="HTML Bottom of Form" w:semiHidden="1" w:unhideWhenUsed="1"/>
+    <w:lsdException w:name="Normal (Web)" w:semiHidden="1" w:unhideWhenUsed="1"/>
+    <w:lsdException w:name="HTML Acronym" w:semiHidden="1" w:unhideWhenUsed="1"/>
+    <w:lsdException w:name="HTML Address" w:semiHidden="1" w:unhideWhenUsed="1"/>
+    <w:lsdException w:name="HTML Cite" w:semiHidden="1" w:unhideWhenUsed="1"/>
+    <w:lsdException w:name="HTML Code" w:semiHidden="1" w:unhideWhenUsed="1"/>
+    <w:lsdException w:name="HTML Definition" w:semiHidden="1" w:unhideWhenUsed="1"/>
+    <w:lsdException w:name="HTML Keyboard" w:semiHidden="1" w:unhideWhenUsed="1"/>
+    <w:lsdException w:name="HTML Preformatted" w:semiHidden="1" w:unhideWhenUsed="1"/>
+    <w:lsdException w:name="HTML Sample" w:semiHidden="1" w:unhideWhenUsed="1"/>
+    <w:lsdException w:name="HTML Typewriter" w:semiHidden="1" w:unhideWhenUsed="1"/>
+    <w:lsdException w:name="HTML Variable" w:semiHidden="1" w:unhideWhenUsed="1"/>
+    <w:lsdException w:name="Normal Table" w:semiHidden="1" w:unhideWhenUsed="1"/>
+    <w:lsdException w:name="annotation subject" w:semiHidden="1" w:unhideWhenUsed="1"/>
+    <w:lsdException w:name="No List" w:semiHidden="1" w:unhideWhenUsed="1"/>
+    <w:lsdException w:name="Outline List 1" w:semiHidden="1" w:unhideWhenUsed="1"/>
+    <w:lsdException w:name="Outline List 2" w:semiHidden="1" w:unhideWhenUsed="1"/>
+    <w:lsdException w:name="Outline List 3" w:semiHidden="1" w:unhideWhenUsed="1"/>
+    <w:lsdException w:name="Table Simple 1" w:semiHidden="1" w:unhideWhenUsed="1"/>
+    <w:lsdException w:name="Table Simple 2" w:semiHidden="1" w:unhideWhenUsed="1"/>
+    <w:lsdException w:name="Table Simple 3" w:semiHidden="1" w:unhideWhenUsed="1"/>
+    <w:lsdException w:name="Table Classic 1" w:semiHidden="1" w:unhideWhenUsed="1"/>
+    <w:lsdException w:name="Table Classic 2" w:semiHidden="1" w:unhideWhenUsed="1"/>
+    <w:lsdException w:name="Table Classic 3" w:semiHidden="1" w:unhideWhenUsed="1"/>
+    <w:lsdException w:name="Table Classic 4" w:semiHidden="1" w:unhideWhenUsed="1"/>
+    <w:lsdException w:name="Table Colorful 1" w:semiHidden="1" w:unhideWhenUsed="1"/>
+    <w:lsdException w:name="Table Colorful 2" w:semiHidden="1" w:unhideWhenUsed="1"/>
+    <w:lsdException w:name="Table Colorful 3" w:semiHidden="1" w:unhideWhenUsed="1"/>
+    <w:lsdException w:name="Table Columns 1" w:semiHidden="1" w:unhideWhenUsed="1"/>
+    <w:lsdException w:name="Table Columns 2" w:semiHidden="1" w:unhideWhenUsed="1"/>
+    <w:lsdException w:name="Table Columns 3" w:semiHidden="1" w:unhideWhenUsed="1"/>
+    <w:lsdException w:name="Table Columns 4" w:semiHidden="1" w:unhideWhenUsed="1"/>
+    <w:lsdException w:name="Table Columns 5" w:semiHidden="1" w:unhideWhenUsed="1"/>
+    <w:lsdException w:name="Table Grid 1" w:semiHidden="1" w:unhideWhenUsed="1"/>
+    <w:lsdException w:name="Table Grid 2" w:semiHidden="1" w:unhideWhenUsed="1"/>
+    <w:lsdException w:name="Table Grid 3" w:semiHidden="1" w:unhideWhenUsed="1"/>
+    <w:lsdException w:name="Table Grid 4" w:semiHidden="1" w:unhideWhenUsed="1"/>
+    <w:lsdException w:name="Table Grid 5" w:semiHidden="1" w:unhideWhenUsed="1"/>
+    <w:lsdException w:name="Table Grid 6" w:semiHidden="1" w:unhideWhenUsed="1"/>
+    <w:lsdException w:name="Table Grid 7" w:semiHidden="1" w:unhideWhenUsed="1"/>
+    <w:lsdException w:name="Table Grid 8" w:semiHidden="1" w:unhideWhenUsed="1"/>
+    <w:lsdException w:name="Table List 1" w:semiHidden="1" w:unhideWhenUsed="1"/>
+    <w:lsdException w:name="Table List 2" w:semiHidden="1" w:unhideWhenUsed="1"/>
+    <w:lsdException w:name="Table List 3" w:semiHidden="1" w:unhideWhenUsed="1"/>
+    <w:lsdException w:name="Table List 4" w:semiHidden="1" w:unhideWhenUsed="1"/>
+    <w:lsdException w:name="Table List 5" w:semiHidden="1" w:unhideWhenUsed="1"/>
+    <w:lsdException w:name="Table List 6" w:semiHidden="1" w:unhideWhenUsed="1"/>
+    <w:lsdException w:name="Table List 7" w:semiHidden="1" w:unhideWhenUsed="1"/>
+    <w:lsdException w:name="Table List 8" w:semiHidden="1" w:unhideWhenUsed="1"/>
+    <w:lsdException w:name="Table 3D effects 1" w:semiHidden="1" w:unhideWhenUsed="1"/>
+    <w:lsdException w:name="Table 3D effects 2" w:semiHidden="1" w:unhideWhenUsed="1"/>
+    <w:lsdException w:name="Table 3D effects 3" w:semiHidden="1" w:unhideWhenUsed="1"/>
+    <w:lsdException w:name="Table Contemporary" w:semiHidden="1" w:unhideWhenUsed="1"/>
+    <w:lsdException w:name="Table Elegant" w:semiHidden="1" w:unhideWhenUsed="1"/>
+    <w:lsdException w:name="Table Professional" w:semiHidden="1" w:unhideWhenUsed="1"/>
+    <w:lsdException w:name="Table Subtle 1" w:semiHidden="1" w:unhideWhenUsed="1"/>
+    <w:lsdException w:name="Table Subtle 2" w:semiHidden="1" w:unhideWhenUsed="1"/>
+    <w:lsdException w:name="Table Web 1" w:semiHidden="1" w:unhideWhenUsed="1"/>
+    <w:lsdException w:name="Table Web 2" w:semiHidden="1" w:unhideWhenUsed="1"/>
+    <w:lsdException w:name="Table Web 3" w:semiHidden="1" w:unhideWhenUsed="1"/>
+    <w:lsdException w:name="Balloon Text" w:semiHidden="1" w:unhideWhenUsed="1"/>
+    <w:lsdException w:name="Table Grid" w:uiPriority="39"/>
+    <w:lsdException w:name="Table Theme" w:semiHidden="1" w:unhideWhenUsed="1"/>
+    <w:lsdException w:name="Placeholder Text" w:semiHidden="1"/>
+    <w:lsdException w:name="No Spacing" w:uiPriority="1" w:qFormat="1"/>
+    <w:lsdException w:name="Light Shading" w:uiPriority="60"/>
+    <w:lsdException w:name="Light List" w:uiPriority="61"/>
+    <w:lsdException w:name="Light Grid" w:uiPriority="62"/>
+    <w:lsdException w:name="Medium Shading 1" w:uiPriority="63"/>
+    <w:lsdException w:name="Medium Shading 2" w:uiPriority="64"/>
+    <w:lsdException w:name="Medium List 1" w:uiPriority="65"/>
+    <w:lsdException w:name="Medium List 2" w:uiPriority="66"/>
+    <w:lsdException w:name="Medium Grid 1" w:uiPriority="67"/>
+    <w:lsdException w:name="Medium Grid 2" w:uiPriority="68"/>
+    <w:lsdException w:name="Medium Grid 3" w:uiPriority="69"/>
+    <w:lsdException w:name="Dark List" w:uiPriority="70"/>
+    <w:lsdException w:name="Colorful Shading" w:uiPriority="71"/>
+    <w:lsdException w:name="Colorful List" w:uiPriority="72"/>
+    <w:lsdException w:name="Colorful Grid" w:uiPriority="73"/>
+    <w:lsdException w:name="Light Shading Accent 1" w:uiPriority="60"/>
+    <w:lsdException w:name="Light List Accent 1" w:uiPriority="61"/>
+    <w:lsdException w:name="Light Grid Accent 1" w:uiPriority="62"/>
+    <w:lsdException w:name="Medium Shading 1 Accent 1" w:uiPriority="63"/>
+    <w:lsdException w:name="Medium Shading 2 Accent 1" w:uiPriority="64"/>
+    <w:lsdException w:name="Medium List 1 Accent 1" w:uiPriority="65"/>
+    <w:lsdException w:name="Revision" w:semiHidden="1"/>
+    <w:lsdException w:name="List Paragraph" w:uiPriority="34" w:qFormat="1"/>
+    <w:lsdException w:name="Quote" w:uiPriority="29" w:qFormat="1"/>
+    <w:lsdException w:name="Intense Quote" w:uiPriority="30" w:qFormat="1"/>
+    <w:lsdException w:name="Medium List 2 Accent 1" w:uiPriority="66"/>
+    <w:lsdException w:name="Medium Grid 1 Accent 1" w:uiPriority="67"/>
+    <w:lsdException w:name="Medium Grid 2 Accent 1" w:uiPriority="68"/>
+    <w:lsdException w:name="Medium Grid 3 Accent 1" w:uiPriority="69"/>
+    <w:lsdException w:name="Dark List Accent 1" w:uiPriority="70"/>
+    <w:lsdException w:name="Colorful Shading Accent 1" w:uiPriority="71"/>
+    <w:lsdException w:name="Colorful List Accent 1" w:uiPriority="72"/>
+    <w:lsdException w:name="Colorful Grid Accent 1" w:uiPriority="73"/>
+    <w:lsdException w:name="Light Shading Accent 2" w:uiPriority="60"/>
+    <w:lsdException w:name="Light List Accent 2" w:uiPriority="61"/>
+    <w:lsdException w:name="Light Grid Accent 2" w:uiPriority="62"/>
+    <w:lsdException w:name="Medium Shading 1 Accent 2" w:uiPriority="63"/>
+    <w:lsdException w:name="Medium Shading 2 Accent 2" w:uiPriority="64"/>
+    <w:lsdException w:name="Medium List 1 Accent 2" w:uiPriority="65"/>
+    <w:lsdException w:name="Medium List 2 Accent 2" w:uiPriority="66"/>
+    <w:lsdException w:name="Medium Grid 1 Accent 2" w:uiPriority="67"/>
+    <w:lsdException w:name="Medium Grid 2 Accent 2" w:uiPriority="68"/>
+    <w:lsdException w:name="Medium Grid 3 Accent 2" w:uiPriority="69"/>
+    <w:lsdException w:name="Dark List Accent 2" w:uiPriority="70"/>
+    <w:lsdException w:name="Colorful Shading Accent 2" w:uiPriority="71"/>
+    <w:lsdException w:name="Colorful List Accent 2" w:uiPriority="72"/>
+    <w:lsdException w:name="Colorful Grid Accent 2" w:uiPriority="73"/>
+    <w:lsdException w:name="Light Shading Accent 3" w:uiPriority="60"/>
+    <w:lsdException w:name="Light List Accent 3" w:uiPriority="61"/>
+    <w:lsdException w:name="Light Grid Accent 3" w:uiPriority="62"/>
+    <w:lsdException w:name="Medium Shading 1 Accent 3" w:uiPriority="63"/>
+    <w:lsdException w:name="Medium Shading 2 Accent 3" w:uiPriority="64"/>
+    <w:lsdException w:name="Medium List 1 Accent 3" w:uiPriority="65"/>
+    <w:lsdException w:name="Medium List 2 Accent 3" w:uiPriority="66"/>
+    <w:lsdException w:name="Medium Grid 1 Accent 3" w:uiPriority="67"/>
+    <w:lsdException w:name="Medium Grid 2 Accent 3" w:uiPriority="68"/>
+    <w:lsdException w:name="Medium Grid 3 Accent 3" w:uiPriority="69"/>
+    <w:lsdException w:name="Dark List Accent 3" w:uiPriority="70"/>
+    <w:lsdException w:name="Colorful Shading Accent 3" w:uiPriority="71"/>
+    <w:lsdException w:name="Colorful List Accent 3" w:uiPriority="72"/>
+    <w:lsdException w:name="Colorful Grid Accent 3" w:uiPriority="73"/>
+    <w:lsdException w:name="Light Shading Accent 4" w:uiPriority="60"/>
+    <w:lsdException w:name="Light List Accent 4" w:uiPriority="61"/>
+    <w:lsdException w:name="Light Grid Accent 4" w:uiPriority="62"/>
+    <w:lsdException w:name="Medium Shading 1 Accent 4" w:uiPriority="63"/>
+    <w:lsdException w:name="Medium Shading 2 Accent 4" w:uiPriority="64"/>
+    <w:lsdException w:name="Medium List 1 Accent 4" w:uiPriority="65"/>
+    <w:lsdException w:name="Medium List 2 Accent 4" w:uiPriority="66"/>
+    <w:lsdException w:name="Medium Grid 1 Accent 4" w:uiPriority="67"/>
+    <w:lsdException w:name="Medium Grid 2 Accent 4" w:uiPriority="68"/>
+    <w:lsdException w:name="Medium Grid 3 Accent 4" w:uiPriority="69"/>
+    <w:lsdException w:name="Dark List Accent 4" w:uiPriority="70"/>
+    <w:lsdException w:name="Colorful Shading Accent 4" w:uiPriority="71"/>
+    <w:lsdException w:name="Colorful List Accent 4" w:uiPriority="72"/>
+    <w:lsdException w:name="Colorful Grid Accent 4" w:uiPriority="73"/>
+    <w:lsdException w:name="Light Shading Accent 5" w:uiPriority="60"/>
+    <w:lsdException w:name="Light List Accent 5" w:uiPriority="61"/>
+    <w:lsdException w:name="Light Grid Accent 5" w:uiPriority="62"/>
+    <w:lsdException w:name="Medium Shading 1 Accent 5" w:uiPriority="63"/>
+    <w:lsdException w:name="Medium Shading 2 Accent 5" w:uiPriority="64"/>
+    <w:lsdException w:name="Medium List 1 Accent 5" w:uiPriority="65"/>
+    <w:lsdException w:name="Medium List 2 Accent 5" w:uiPriority="66"/>
+    <w:lsdException w:name="Medium Grid 1 Accent 5" w:uiPriority="67"/>
+    <w:lsdException w:name="Medium Grid 2 Accent 5" w:uiPriority="68"/>
+    <w:lsdException w:name="Medium Grid 3 Accent 5" w:uiPriority="69"/>
+    <w:lsdException w:name="Dark List Accent 5" w:uiPriority="70"/>
+    <w:lsdException w:name="Colorful Shading Accent 5" w:uiPriority="71"/>
+    <w:lsdException w:name="Colorful List Accent 5" w:uiPriority="72"/>
+    <w:lsdException w:name="Colorful Grid Accent 5" w:uiPriority="73"/>
+    <w:lsdException w:name="Light Shading Accent 6" w:uiPriority="60"/>
+    <w:lsdException w:name="Light List Accent 6" w:uiPriority="61"/>
+    <w:lsdException w:name="Light Grid Accent 6" w:uiPriority="62"/>
+    <w:lsdException w:name="Medium Shading 1 Accent 6" w:uiPriority="63"/>
+    <w:lsdException w:name="Medium Shading 2 Accent 6" w:uiPriority="64"/>
+    <w:lsdException w:name="Medium List 1 Accent 6" w:uiPriority="65"/>
+    <w:lsdException w:name="Medium List 2 Accent 6" w:uiPriority="66"/>
+    <w:lsdException w:name="Medium Grid 1 Accent 6" w:uiPriority="67"/>
+    <w:lsdException w:name="Medium Grid 2 Accent 6" w:uiPriority="68"/>
+    <w:lsdException w:name="Medium Grid 3 Accent 6" w:uiPriority="69"/>
+    <w:lsdException w:name="Dark List Accent 6" w:uiPriority="70"/>
+    <w:lsdException w:name="Colorful Shading Accent 6" w:uiPriority="71"/>
+    <w:lsdException w:name="Colorful List Accent 6" w:uiPriority="72"/>
+    <w:lsdException w:name="Colorful Grid Accent 6" w:uiPriority="73"/>
+    <w:lsdException w:name="Subtle Emphasis" w:uiPriority="19" w:qFormat="1"/>
+    <w:lsdException w:name="Intense Emphasis" w:uiPriority="21" w:qFormat="1"/>
+    <w:lsdException w:name="Subtle Reference" w:uiPriority="31" w:qFormat="1"/>
+    <w:lsdException w:name="Intense Reference" w:uiPriority="32" w:qFormat="1"/>
+    <w:lsdException w:name="Book Title" w:uiPriority="33" w:qFormat="1"/>
+    <w:lsdException w:name="Bibliography" w:semiHidden="1" w:uiPriority="37" w:unhideWhenUsed="1"/>
+    <w:lsdException w:name="TOC Heading" w:semiHidden="1" w:uiPriority="39" w:unhideWhenUsed="1" w:qFormat="1"/>
+    <w:lsdException w:name="Plain Table 1" w:uiPriority="41"/>
+    <w:lsdException w:name="Plain Table 2" w:uiPriority="42"/>
+    <w:lsdException w:name="Plain Table 3" w:uiPriority="43"/>
+    <w:lsdException w:name="Plain Table 4" w:uiPriority="44"/>
+    <w:lsdException w:name="Plain Table 5" w:uiPriority="45"/>
+    <w:lsdException w:name="Grid Table Light" w:uiPriority="40"/>
+    <w:lsdException w:name="Grid Table 1 Light" w:uiPriority="46"/>
+    <w:lsdException w:name="Grid Table 2" w:uiPriority="47"/>
+    <w:lsdException w:name="Grid Table 3" w:uiPriority="48"/>
+    <w:lsdException w:name="Grid Table 4" w:uiPriority="49"/>
+    <w:lsdException w:name="Grid Table 5 Dark" w:uiPriority="50"/>
+    <w:lsdException w:name="Grid Table 6 Colorful" w:uiPriority="51"/>
+    <w:lsdException w:name="Grid Table 7 Colorful" w:uiPriority="52"/>
+    <w:lsdException w:name="Grid Table 1 Light Accent 1" w:uiPriority="46"/>
+    <w:lsdException w:name="Grid Table 2 Accent 1" w:uiPriority="47"/>
+    <w:lsdException w:name="Grid Table 3 Accent 1" w:uiPriority="48"/>
+    <w:lsdException w:name="Grid Table 4 Accent 1" w:uiPriority="49"/>
+    <w:lsdException w:name="Grid Table 5 Dark Accent 1" w:uiPriority="50"/>
+    <w:lsdException w:name="Grid Table 6 Colorful Accent 1" w:uiPriority="51"/>
+    <w:lsdException w:name="Grid Table 7 Colorful Accent 1" w:uiPriority="52"/>
+    <w:lsdException w:name="Grid Table 1 Light Accent 2" w:uiPriority="46"/>
+    <w:lsdException w:name="Grid Table 2 Accent 2" w:uiPriority="47"/>
+    <w:lsdException w:name="Grid Table 3 Accent 2" w:uiPriority="48"/>
+    <w:lsdException w:name="Grid Table 4 Accent 2" w:uiPriority="49"/>
+    <w:lsdException w:name="Grid Table 5 Dark Accent 2" w:uiPriority="50"/>
+    <w:lsdException w:name="Grid Table 6 Colorful Accent 2" w:uiPriority="51"/>
+    <w:lsdException w:name="Grid Table 7 Colorful Accent 2" w:uiPriority="52"/>
+    <w:lsdException w:name="Grid Table 1 Light Accent 3" w:uiPriority="46"/>
+    <w:lsdException w:name="Grid Table 2 Accent 3" w:uiPriority="47"/>
+    <w:lsdException w:name="Grid Table 3 Accent 3" w:uiPriority="48"/>
+    <w:lsdException w:name="Grid Table 4 Accent 3" w:uiPriority="49"/>
+    <w:lsdException w:name="Grid Table 5 Dark Accent 3" w:uiPriority="50"/>
+    <w:lsdException w:name="Grid Table 6 Colorful Accent 3" w:uiPriority="51"/>
+    <w:lsdException w:name="Grid Table 7 Colorful Accent 3" w:uiPriority="52"/>
+    <w:lsdException w:name="Grid Table 1 Light Accent 4" w:uiPriority="46"/>
+    <w:lsdException w:name="Grid Table 2 Accent 4" w:uiPriority="47"/>
+    <w:lsdException w:name="Grid Table 3 Accent 4" w:uiPriority="48"/>
+    <w:lsdException w:name="Grid Table 4 Accent 4" w:uiPriority="49"/>
+    <w:lsdException w:name="Grid Table 5 Dark Accent 4" w:uiPriority="50"/>
+    <w:lsdException w:name="Grid Table 6 Colorful Accent 4" w:uiPriority="51"/>
+    <w:lsdException w:name="Grid Table 7 Colorful Accent 4" w:uiPriority="52"/>
+    <w:lsdException w:name="Grid Table 1 Light Accent 5" w:uiPriority="46"/>
+    <w:lsdException w:name="Grid Table 2 Accent 5" w:uiPriority="47"/>
+    <w:lsdException w:name="Grid Table 3 Accent 5" w:uiPriority="48"/>
+    <w:lsdException w:name="Grid Table 4 Accent 5" w:uiPriority="49"/>
+    <w:lsdException w:name="Grid Table 5 Dark Accent 5" w:uiPriority="50"/>
+    <w:lsdException w:name="Grid Table 6 Colorful Accent 5" w:uiPriority="51"/>
+    <w:lsdException w:name="Grid Table 7 Colorful Accent 5" w:uiPriority="52"/>
+    <w:lsdException w:name="Grid Table 1 Light Accent 6" w:uiPriority="46"/>
+    <w:lsdException w:name="Grid Table 2 Accent 6" w:uiPriority="47"/>
+    <w:lsdException w:name="Grid Table 3 Accent 6" w:uiPriority="48"/>
+    <w:lsdException w:name="Grid Table 4 Accent 6" w:uiPriority="49"/>
+    <w:lsdException w:name="Grid Table 5 Dark Accent 6" w:uiPriority="50"/>
+    <w:lsdException w:name="Grid Table 6 Colorful Accent 6" w:uiPriority="51"/>
+    <w:lsdException w:name="Grid Table 7 Colorful Accent 6" w:uiPriority="52"/>
+    <w:lsdException w:name="List Table 1 Light" w:uiPriority="46"/>
+    <w:lsdException w:name="List Table 2" w:uiPriority="47"/>
+    <w:lsdException w:name="List Table 3" w:uiPriority="48"/>
+    <w:lsdException w:name="List Table 4" w:uiPriority="49"/>
+    <w:lsdException w:name="List Table 5 Dark" w:uiPriority="50"/>
+    <w:lsdException w:name="List Table 6 Colorful" w:uiPriority="51"/>
+    <w:lsdException w:name="List Table 7 Colorful" w:uiPriority="52"/>
+    <w:lsdException w:name="List Table 1 Light Accent 1" w:uiPriority="46"/>
+    <w:lsdException w:name="List Table 2 Accent 1" w:uiPriority="47"/>
+    <w:lsdException w:name="List Table 3 Accent 1" w:uiPriority="48"/>
+    <w:lsdException w:name="List Table 4 Accent 1" w:uiPriority="49"/>
+    <w:lsdException w:name="List Table 5 Dark Accent 1" w:uiPriority="50"/>
+    <w:lsdException w:name="List Table 6 Colorful Accent 1" w:uiPriority="51"/>
+    <w:lsdException w:name="List Table 7 Colorful Accent 1" w:uiPriority="52"/>
+    <w:lsdException w:name="List Table 1 Light Accent 2" w:uiPriority="46"/>
+    <w:lsdException w:name="List Table 2 Accent 2" w:uiPriority="47"/>
+    <w:lsdException w:name="List Table 3 Accent 2" w:uiPriority="48"/>
+    <w:lsdException w:name="List Table 4 Accent 2" w:uiPriority="49"/>
+    <w:lsdException w:name="List Table 5 Dark Accent 2" w:uiPriority="50"/>
+    <w:lsdException w:name="List Table 6 Colorful Accent 2" w:uiPriority="51"/>
+    <w:lsdException w:name="List Table 7 Colorful Accent 2" w:uiPriority="52"/>
+    <w:lsdException w:name="List Table 1 Light Accent 3" w:uiPriority="46"/>
+    <w:lsdException w:name="List Table 2 Accent 3" w:uiPriority="47"/>
+    <w:lsdException w:name="List Table 3 Accent 3" w:uiPriority="48"/>
+    <w:lsdException w:name="List Table 4 Accent 3" w:uiPriority="49"/>
+    <w:lsdException w:name="List Table 5 Dark Accent 3" w:uiPriority="50"/>
+    <w:lsdException w:name="List Table 6 Colorful Accent 3" w:uiPriority="51"/>
+    <w:lsdException w:name="List Table 7 Colorful Accent 3" w:uiPriority="52"/>
+    <w:lsdException w:name="List Table 1 Light Accent 4" w:uiPriority="46"/>
+    <w:lsdException w:name="List Table 2 Accent 4" w:uiPriority="47"/>
+    <w:lsdException w:name="List Table 3 Accent 4" w:uiPriority="48"/>
+    <w:lsdException w:name="List Table 4 Accent 4" w:uiPriority="49"/>
+    <w:lsdException w:name="List Table 5 Dark Accent 4" w:uiPriority="50"/>
+    <w:lsdException w:name="List Table 6 Colorful Accent 4" w:uiPriority="51"/>
+    <w:lsdException w:name="List Table 7 Colorful Accent 4" w:uiPriority="52"/>
+    <w:lsdException w:name="List Table 1 Light Accent 5" w:uiPriority="46"/>
+    <w:lsdException w:name="List Table 2 Accent 5" w:uiPriority="47"/>
+    <w:lsdException w:name="List Table 3 Accent 5" w:uiPriority="48"/>
+    <w:lsdException w:name="List Table 4 Accent 5" w:uiPriority="49"/>
+    <w:lsdException w:name="List Table 5 Dark Accent 5" w:uiPriority="50"/>
+    <w:lsdException w:name="List Table 6 Colorful Accent 5" w:uiPriority="51"/>
+    <w:lsdException w:name="List Table 7 Colorful Accent 5" w:uiPriority="52"/>
+    <w:lsdException w:name="List Table 1 Light Accent 6" w:uiPriority="46"/>
+    <w:lsdException w:name="List Table 2 Accent 6" w:uiPriority="47"/>
+    <w:lsdException w:name="List Table 3 Accent 6" w:uiPriority="48"/>
+    <w:lsdException w:name="List Table 4 Accent 6" w:uiPriority="49"/>
+    <w:lsdException w:name="List Table 5 Dark Accent 6" w:uiPriority="50"/>
+    <w:lsdException w:name="List Table 6 Colorful Accent 6" w:uiPriority="51"/>
+    <w:lsdException w:name="List Table 7 Colorful Accent 6" w:uiPriority="52"/>
+  </w:latentStyles>
+  <w:style w:type="paragraph" w:default="1" w:styleId="Normal">
+    <w:name w:val="Normal"/>
+    <w:qFormat/>
+  </w:style>
+  <w:style w:type="paragraph" w:styleId="Heading1">
+    <w:name w:val="heading 1"/>
+    <w:basedOn w:val="Normal"/>
+    <w:next w:val="Normal"/>
+    <w:link w:val="Heading1Char"/>
+    <w:uiPriority w:val="9"/>
+    <w:qFormat/>
+    <w:rsid w:val="00DD20F2"/>
+    <w:pPr>
+      <w:keepNext/>
+      <w:keepLines/>
+      <w:spacing w:before="240" w:after="0"/>
+      <w:outlineLvl w:val="0"/>
+    </w:pPr>
+    <w:rPr>
+      <w:rFonts w:asciiTheme="majorHAnsi" w:eastAsiaTheme="majorEastAsia" w:hAnsiTheme="majorHAnsi" w:cstheme="majorBidi"/>
+      <w:color w:val="2E74B5" w:themeColor="accent1" w:themeShade="BF"/>
+      <w:sz w:val="32"/>
+      <w:szCs w:val="32"/>
+    </w:rPr>
+  </w:style>
+  <w:style w:type="paragraph" w:styleId="Heading2">
+    <w:name w:val="heading 2"/>
+    <w:basedOn w:val="Normal"/>
+    <w:next w:val="Normal"/>
+    <w:link w:val="Heading2Char"/>
+    <w:uiPriority w:val="9"/>
+    <w:unhideWhenUsed/>
+    <w:qFormat/>
+    <w:rsid w:val="002D10D3"/>
+    <w:pPr>
+      <w:keepNext/>
+      <w:keepLines/>
+      <w:spacing w:before="40" w:after="0"/>
+      <w:outlineLvl w:val="1"/>
+    </w:pPr>
+    <w:rPr>
+      <w:rFonts w:asciiTheme="majorHAnsi" w:eastAsiaTheme="majorEastAsia" w:hAnsiTheme="majorHAnsi" w:cstheme="majorBidi"/>
+      <w:color w:val="2E74B5" w:themeColor="accent1" w:themeShade="BF"/>
+      <w:sz w:val="26"/>
+      <w:szCs w:val="26"/>
+    </w:rPr>
+  </w:style>
+  <w:style w:type="character" w:default="1" w:styleId="DefaultParagraphFont">
+    <w:name w:val="Default Paragraph Font"/>
+    <w:uiPriority w:val="1"/>
+    <w:semiHidden/>
+    <w:unhideWhenUsed/>
+  </w:style>
+  <w:style w:type="table" w:default="1" w:styleId="TableNormal">
+    <w:name w:val="Normal Table"/>
+    <w:uiPriority w:val="99"/>
+    <w:semiHidden/>
+    <w:unhideWhenUsed/>
+    <w:tblPr>
+      <w:tblInd w:w="0" w:type="dxa"/>
+      <w:tblCellMar>
+        <w:top w:w="0" w:type="dxa"/>
+        <w:left w:w="108" w:type="dxa"/>
+        <w:bottom w:w="0" w:type="dxa"/>
+        <w:right w:w="108" w:type="dxa"/>
+      </w:tblCellMar>
+    </w:tblPr>
+  </w:style>
+  <w:style w:type="numbering" w:default="1" w:styleId="NoList">
+    <w:name w:val="No List"/>
+    <w:uiPriority w:val="99"/>
+    <w:semiHidden/>
+    <w:unhideWhenUsed/>
+  </w:style>
+  <w:style w:type="paragraph" w:styleId="NoSpacing">
+    <w:name w:val="No Spacing"/>
+    <w:link w:val="NoSpacingChar"/>
+    <w:uiPriority w:val="1"/>
+    <w:qFormat/>
+    <w:rsid w:val="00B06992"/>
+    <w:pPr>
+      <w:spacing w:after="0" w:line="240" w:lineRule="auto"/>
+    </w:pPr>
+    <w:rPr>
+      <w:rFonts w:eastAsiaTheme="minorEastAsia"/>
+    </w:rPr>
+  </w:style>
+  <w:style w:type="character" w:customStyle="1" w:styleId="NoSpacingChar">
+    <w:name w:val="No Spacing Char"/>
+    <w:basedOn w:val="DefaultParagraphFont"/>
+    <w:link w:val="NoSpacing"/>
+    <w:uiPriority w:val="1"/>
+    <w:rsid w:val="00B06992"/>
+    <w:rPr>
+      <w:rFonts w:eastAsiaTheme="minorEastAsia"/>
+    </w:rPr>
+  </w:style>
+  <w:style w:type="character" w:styleId="Hyperlink">
+    <w:name w:val="Hyperlink"/>
+    <w:basedOn w:val="DefaultParagraphFont"/>
+    <w:uiPriority w:val="99"/>
+    <w:unhideWhenUsed/>
+    <w:rsid w:val="00357C8E"/>
+    <w:rPr>
+      <w:color w:val="0563C1" w:themeColor="hyperlink"/>
+      <w:u w:val="single"/>
+    </w:rPr>
+  </w:style>
+  <w:style w:type="table" w:styleId="TableGrid">
+    <w:name w:val="Table Grid"/>
+    <w:basedOn w:val="TableNormal"/>
+    <w:uiPriority w:val="39"/>
+    <w:rsid w:val="006B77DF"/>
+    <w:pPr>
+      <w:spacing w:after="0" w:line="240" w:lineRule="auto"/>
+    </w:pPr>
+    <w:tblPr>
+      <w:tblInd w:w="0" w:type="dxa"/>
+      <w:tblBorders>
+        <w:top w:val="single" w:sz="4" w:space="0" w:color="auto"/>
+        <w:left w:val="single" w:sz="4" w:space="0" w:color="auto"/>
+        <w:bottom w:val="single" w:sz="4" w:space="0" w:color="auto"/>
+        <w:right w:val="single" w:sz="4" w:space="0" w:color="auto"/>
+        <w:insideH w:val="single" w:sz="4" w:space="0" w:color="auto"/>
+        <w:insideV w:val="single" w:sz="4" w:space="0" w:color="auto"/>
+      </w:tblBorders>
+      <w:tblCellMar>
+        <w:top w:w="0" w:type="dxa"/>
+        <w:left w:w="108" w:type="dxa"/>
+        <w:bottom w:w="0" w:type="dxa"/>
+        <w:right w:w="108" w:type="dxa"/>
+      </w:tblCellMar>
+    </w:tblPr>
+  </w:style>
+  <w:style w:type="character" w:styleId="FollowedHyperlink">
+    <w:name w:val="FollowedHyperlink"/>
+    <w:basedOn w:val="DefaultParagraphFont"/>
+    <w:uiPriority w:val="99"/>
+    <w:semiHidden/>
+    <w:unhideWhenUsed/>
+    <w:rsid w:val="00F63ED7"/>
+    <w:rPr>
+      <w:color w:val="954F72" w:themeColor="followedHyperlink"/>
+      <w:u w:val="single"/>
+    </w:rPr>
+  </w:style>
+  <w:style w:type="paragraph" w:styleId="ListParagraph">
+    <w:name w:val="List Paragraph"/>
+    <w:basedOn w:val="Normal"/>
+    <w:uiPriority w:val="34"/>
+    <w:qFormat/>
+    <w:rsid w:val="00F40B99"/>
+    <w:pPr>
+      <w:ind w:left="720"/>
+      <w:contextualSpacing/>
+    </w:pPr>
+  </w:style>
+  <w:style w:type="paragraph" w:styleId="Header">
+    <w:name w:val="header"/>
+    <w:basedOn w:val="Normal"/>
+    <w:link w:val="HeaderChar"/>
+    <w:uiPriority w:val="99"/>
+    <w:unhideWhenUsed/>
+    <w:rsid w:val="00E95DEA"/>
+    <w:pPr>
+      <w:tabs>
+        <w:tab w:val="center" w:pos="4680"/>
+        <w:tab w:val="right" w:pos="9360"/>
+      </w:tabs>
+      <w:spacing w:after="0" w:line="240" w:lineRule="auto"/>
+    </w:pPr>
+  </w:style>
+  <w:style w:type="character" w:customStyle="1" w:styleId="HeaderChar">
+    <w:name w:val="Header Char"/>
+    <w:basedOn w:val="DefaultParagraphFont"/>
+    <w:link w:val="Header"/>
+    <w:uiPriority w:val="99"/>
+    <w:rsid w:val="00E95DEA"/>
+  </w:style>
+  <w:style w:type="paragraph" w:styleId="Footer">
+    <w:name w:val="footer"/>
+    <w:basedOn w:val="Normal"/>
+    <w:link w:val="FooterChar"/>
+    <w:uiPriority w:val="99"/>
+    <w:unhideWhenUsed/>
+    <w:rsid w:val="00E95DEA"/>
+    <w:pPr>
+      <w:tabs>
+        <w:tab w:val="center" w:pos="4680"/>
+        <w:tab w:val="right" w:pos="9360"/>
+      </w:tabs>
+      <w:spacing w:after="0" w:line="240" w:lineRule="auto"/>
+    </w:pPr>
+  </w:style>
+  <w:style w:type="character" w:customStyle="1" w:styleId="FooterChar">
+    <w:name w:val="Footer Char"/>
+    <w:basedOn w:val="DefaultParagraphFont"/>
+    <w:link w:val="Footer"/>
+    <w:uiPriority w:val="99"/>
+    <w:rsid w:val="00E95DEA"/>
+  </w:style>
+  <w:style w:type="character" w:customStyle="1" w:styleId="Heading1Char">
+    <w:name w:val="Heading 1 Char"/>
+    <w:basedOn w:val="DefaultParagraphFont"/>
+    <w:link w:val="Heading1"/>
+    <w:uiPriority w:val="9"/>
+    <w:rsid w:val="00DD20F2"/>
+    <w:rPr>
+      <w:rFonts w:asciiTheme="majorHAnsi" w:eastAsiaTheme="majorEastAsia" w:hAnsiTheme="majorHAnsi" w:cstheme="majorBidi"/>
+      <w:color w:val="2E74B5" w:themeColor="accent1" w:themeShade="BF"/>
+      <w:sz w:val="32"/>
+      <w:szCs w:val="32"/>
+    </w:rPr>
+  </w:style>
+  <w:style w:type="paragraph" w:styleId="TOCHeading">
+    <w:name w:val="TOC Heading"/>
+    <w:basedOn w:val="Heading1"/>
+    <w:next w:val="Normal"/>
+    <w:uiPriority w:val="39"/>
+    <w:unhideWhenUsed/>
+    <w:qFormat/>
+    <w:rsid w:val="00DD20F2"/>
+    <w:pPr>
+      <w:outlineLvl w:val="9"/>
+    </w:pPr>
+  </w:style>
+  <w:style w:type="paragraph" w:styleId="TOC2">
+    <w:name w:val="toc 2"/>
+    <w:basedOn w:val="Normal"/>
+    <w:next w:val="Normal"/>
+    <w:autoRedefine/>
+    <w:uiPriority w:val="39"/>
+    <w:unhideWhenUsed/>
+    <w:rsid w:val="00DD20F2"/>
+    <w:pPr>
+      <w:spacing w:after="100"/>
+      <w:ind w:left="220"/>
+    </w:pPr>
+    <w:rPr>
+      <w:rFonts w:eastAsiaTheme="minorEastAsia" w:cs="Times New Roman"/>
+    </w:rPr>
+  </w:style>
+  <w:style w:type="paragraph" w:styleId="TOC1">
+    <w:name w:val="toc 1"/>
+    <w:basedOn w:val="Normal"/>
+    <w:next w:val="Normal"/>
+    <w:autoRedefine/>
+    <w:uiPriority w:val="39"/>
+    <w:unhideWhenUsed/>
+    <w:rsid w:val="00DD20F2"/>
+    <w:pPr>
+      <w:spacing w:after="100"/>
+    </w:pPr>
+    <w:rPr>
+      <w:rFonts w:eastAsiaTheme="minorEastAsia" w:cs="Times New Roman"/>
+    </w:rPr>
+  </w:style>
+  <w:style w:type="paragraph" w:styleId="TOC3">
+    <w:name w:val="toc 3"/>
+    <w:basedOn w:val="Normal"/>
+    <w:next w:val="Normal"/>
+    <w:autoRedefine/>
+    <w:uiPriority w:val="39"/>
+    <w:unhideWhenUsed/>
+    <w:rsid w:val="00DD20F2"/>
+    <w:pPr>
+      <w:spacing w:after="100"/>
+      <w:ind w:left="440"/>
+    </w:pPr>
+    <w:rPr>
+      <w:rFonts w:eastAsiaTheme="minorEastAsia" w:cs="Times New Roman"/>
+    </w:rPr>
+  </w:style>
+  <w:style w:type="paragraph" w:styleId="Index1">
+    <w:name w:val="index 1"/>
+    <w:basedOn w:val="Normal"/>
+    <w:next w:val="Normal"/>
+    <w:autoRedefine/>
+    <w:uiPriority w:val="99"/>
+    <w:unhideWhenUsed/>
+    <w:rsid w:val="00DD20F2"/>
+    <w:pPr>
+      <w:spacing w:after="0"/>
+      <w:ind w:left="220" w:hanging="220"/>
+    </w:pPr>
+    <w:rPr>
+      <w:rFonts w:cstheme="minorHAnsi"/>
+      <w:sz w:val="18"/>
+      <w:szCs w:val="18"/>
+    </w:rPr>
+  </w:style>
+  <w:style w:type="paragraph" w:styleId="Index2">
+    <w:name w:val="index 2"/>
+    <w:basedOn w:val="Normal"/>
+    <w:next w:val="Normal"/>
+    <w:autoRedefine/>
+    <w:uiPriority w:val="99"/>
+    <w:unhideWhenUsed/>
+    <w:rsid w:val="00DD20F2"/>
+    <w:pPr>
+      <w:spacing w:after="0"/>
+      <w:ind w:left="440" w:hanging="220"/>
+    </w:pPr>
+    <w:rPr>
+      <w:rFonts w:cstheme="minorHAnsi"/>
+      <w:sz w:val="18"/>
+      <w:szCs w:val="18"/>
+    </w:rPr>
+  </w:style>
+  <w:style w:type="paragraph" w:styleId="Index3">
+    <w:name w:val="index 3"/>
+    <w:basedOn w:val="Normal"/>
+    <w:next w:val="Normal"/>
+    <w:autoRedefine/>
+    <w:uiPriority w:val="99"/>
+    <w:unhideWhenUsed/>
+    <w:rsid w:val="00DD20F2"/>
+    <w:pPr>
+      <w:spacing w:after="0"/>
+      <w:ind w:left="660" w:hanging="220"/>
+    </w:pPr>
+    <w:rPr>
+      <w:rFonts w:cstheme="minorHAnsi"/>
+      <w:sz w:val="18"/>
+      <w:szCs w:val="18"/>
+    </w:rPr>
+  </w:style>
+  <w:style w:type="paragraph" w:styleId="Index4">
+    <w:name w:val="index 4"/>
+    <w:basedOn w:val="Normal"/>
+    <w:next w:val="Normal"/>
+    <w:autoRedefine/>
+    <w:uiPriority w:val="99"/>
+    <w:unhideWhenUsed/>
+    <w:rsid w:val="00DD20F2"/>
+    <w:pPr>
+      <w:spacing w:after="0"/>
+      <w:ind w:left="880" w:hanging="220"/>
+    </w:pPr>
+    <w:rPr>
+      <w:rFonts w:cstheme="minorHAnsi"/>
+      <w:sz w:val="18"/>
+      <w:szCs w:val="18"/>
+    </w:rPr>
+  </w:style>
+  <w:style w:type="paragraph" w:styleId="Index5">
+    <w:name w:val="index 5"/>
+    <w:basedOn w:val="Normal"/>
+    <w:next w:val="Normal"/>
+    <w:autoRedefine/>
+    <w:uiPriority w:val="99"/>
+    <w:unhideWhenUsed/>
+    <w:rsid w:val="00DD20F2"/>
+    <w:pPr>
+      <w:spacing w:after="0"/>
+      <w:ind w:left="1100" w:hanging="220"/>
+    </w:pPr>
+    <w:rPr>
+      <w:rFonts w:cstheme="minorHAnsi"/>
+      <w:sz w:val="18"/>
+      <w:szCs w:val="18"/>
+    </w:rPr>
+  </w:style>
+  <w:style w:type="paragraph" w:styleId="Index6">
+    <w:name w:val="index 6"/>
+    <w:basedOn w:val="Normal"/>
+    <w:next w:val="Normal"/>
+    <w:autoRedefine/>
+    <w:uiPriority w:val="99"/>
+    <w:unhideWhenUsed/>
+    <w:rsid w:val="00DD20F2"/>
+    <w:pPr>
+      <w:spacing w:after="0"/>
+      <w:ind w:left="1320" w:hanging="220"/>
+    </w:pPr>
+    <w:rPr>
+      <w:rFonts w:cstheme="minorHAnsi"/>
+      <w:sz w:val="18"/>
+      <w:szCs w:val="18"/>
+    </w:rPr>
+  </w:style>
+  <w:style w:type="paragraph" w:styleId="Index7">
+    <w:name w:val="index 7"/>
+    <w:basedOn w:val="Normal"/>
+    <w:next w:val="Normal"/>
+    <w:autoRedefine/>
+    <w:uiPriority w:val="99"/>
+    <w:unhideWhenUsed/>
+    <w:rsid w:val="00DD20F2"/>
+    <w:pPr>
+      <w:spacing w:after="0"/>
+      <w:ind w:left="1540" w:hanging="220"/>
+    </w:pPr>
+    <w:rPr>
+      <w:rFonts w:cstheme="minorHAnsi"/>
+      <w:sz w:val="18"/>
+      <w:szCs w:val="18"/>
+    </w:rPr>
+  </w:style>
+  <w:style w:type="paragraph" w:styleId="Index8">
+    <w:name w:val="index 8"/>
+    <w:basedOn w:val="Normal"/>
+    <w:next w:val="Normal"/>
+    <w:autoRedefine/>
+    <w:uiPriority w:val="99"/>
+    <w:unhideWhenUsed/>
+    <w:rsid w:val="00DD20F2"/>
+    <w:pPr>
+      <w:spacing w:after="0"/>
+      <w:ind w:left="1760" w:hanging="220"/>
+    </w:pPr>
+    <w:rPr>
+      <w:rFonts w:cstheme="minorHAnsi"/>
+      <w:sz w:val="18"/>
+      <w:szCs w:val="18"/>
+    </w:rPr>
+  </w:style>
+  <w:style w:type="paragraph" w:styleId="Index9">
+    <w:name w:val="index 9"/>
+    <w:basedOn w:val="Normal"/>
+    <w:next w:val="Normal"/>
+    <w:autoRedefine/>
+    <w:uiPriority w:val="99"/>
+    <w:unhideWhenUsed/>
+    <w:rsid w:val="00DD20F2"/>
+    <w:pPr>
+      <w:spacing w:after="0"/>
+      <w:ind w:left="1980" w:hanging="220"/>
+    </w:pPr>
+    <w:rPr>
+      <w:rFonts w:cstheme="minorHAnsi"/>
+      <w:sz w:val="18"/>
+      <w:szCs w:val="18"/>
+    </w:rPr>
+  </w:style>
+  <w:style w:type="paragraph" w:styleId="IndexHeading">
+    <w:name w:val="index heading"/>
+    <w:basedOn w:val="Normal"/>
+    <w:next w:val="Index1"/>
+    <w:uiPriority w:val="99"/>
+    <w:unhideWhenUsed/>
+    <w:rsid w:val="00DD20F2"/>
+    <w:pPr>
+      <w:spacing w:before="240" w:after="120"/>
+      <w:jc w:val="center"/>
+    </w:pPr>
+    <w:rPr>
+      <w:rFonts w:cstheme="minorHAnsi"/>
+      <w:b/>
+      <w:bCs/>
+      <w:sz w:val="26"/>
+      <w:szCs w:val="26"/>
+    </w:rPr>
+  </w:style>
+  <w:style w:type="character" w:customStyle="1" w:styleId="Heading2Char">
+    <w:name w:val="Heading 2 Char"/>
+    <w:basedOn w:val="DefaultParagraphFont"/>
+    <w:link w:val="Heading2"/>
+    <w:uiPriority w:val="9"/>
+    <w:rsid w:val="002D10D3"/>
+    <w:rPr>
+      <w:rFonts w:asciiTheme="majorHAnsi" w:eastAsiaTheme="majorEastAsia" w:hAnsiTheme="majorHAnsi" w:cstheme="majorBidi"/>
+      <w:color w:val="2E74B5" w:themeColor="accent1" w:themeShade="BF"/>
+      <w:sz w:val="26"/>
+      <w:szCs w:val="26"/>
+    </w:rPr>
+  </w:style>
+</w:styles>
+</file>
+
+<file path=word/glossary/document.xml><?xml version="1.0" encoding="utf-8"?>
+<w:glossaryDocument xmlns:wpc="http://schemas.microsoft.com/office/word/2010/wordprocessingCanvas" xmlns:mc="http://schemas.openxmlformats.org/markup-compatibility/2006" xmlns:o="urn:schemas-microsoft-com:office:office" xmlns:r="http://schemas.openxmlformats.org/officeDocument/2006/relationships" xmlns:m="http://schemas.openxmlformats.org/officeDocument/2006/math" xmlns:v="urn:schemas-microsoft-com:vml" xmlns:wp14="http://schemas.microsoft.com/office/word/2010/wordprocessingDrawing" xmlns:wp="http://schemas.openxmlformats.org/drawingml/2006/wordprocessingDrawing" xmlns:w10="urn:schemas-microsoft-com:office:word" xmlns:w="http://schemas.openxmlformats.org/wordprocessingml/2006/main" xmlns:w14="http://schemas.microsoft.com/office/word/2010/wordml" xmlns:w15="http://schemas.microsoft.com/office/word/2012/wordml" xmlns:wpg="http://schemas.microsoft.com/office/word/2010/wordprocessingGroup" xmlns:wpi="http://schemas.microsoft.com/office/word/2010/wordprocessingInk" xmlns:wne="http://schemas.microsoft.com/office/word/2006/wordml" xmlns:wps="http://schemas.microsoft.com/office/word/2010/wordprocessingShape" mc:Ignorable="w14 w15 wp14"/>
+</file>
+
+<file path=word/glossary/fontTable.xml><?xml version="1.0" encoding="utf-8"?>
+<w:fonts xmlns:mc="http://schemas.openxmlformats.org/markup-compatibility/2006" xmlns:r="http://schemas.openxmlformats.org/officeDocument/2006/relationships" xmlns:w="http://schemas.openxmlformats.org/wordprocessingml/2006/main" xmlns:w14="http://schemas.microsoft.com/office/word/2010/wordml" xmlns:w15="http://schemas.microsoft.com/office/word/2012/wordml" mc:Ignorable="w14 w15">
+  <w:font w:name="Times New Roman">
+    <w:panose1 w:val="02020603050405020304"/>
+    <w:charset w:val="00"/>
+    <w:family w:val="roman"/>
+    <w:pitch w:val="variable"/>
+    <w:sig w:usb0="E0002EFF" w:usb1="C000785B" w:usb2="00000009" w:usb3="00000000" w:csb0="000001FF" w:csb1="00000000"/>
+  </w:font>
+  <w:font w:name="Wingdings">
+    <w:panose1 w:val="05000000000000000000"/>
+    <w:charset w:val="02"/>
+    <w:family w:val="auto"/>
+    <w:pitch w:val="variable"/>
+    <w:sig w:usb0="00000000" w:usb1="10000000" w:usb2="00000000" w:usb3="00000000" w:csb0="80000000" w:csb1="00000000"/>
+  </w:font>
+  <w:font w:name="Courier New">
+    <w:panose1 w:val="02070309020205020404"/>
+    <w:charset w:val="00"/>
+    <w:family w:val="modern"/>
+    <w:pitch w:val="fixed"/>
+    <w:sig w:usb0="E0002EFF" w:usb1="C0007843" w:usb2="00000009" w:usb3="00000000" w:csb0="000001FF" w:csb1="00000000"/>
+  </w:font>
+  <w:font w:name="Symbol">
+    <w:panose1 w:val="05050102010706020507"/>
+    <w:charset w:val="02"/>
+    <w:family w:val="roman"/>
+    <w:pitch w:val="variable"/>
+    <w:sig w:usb0="00000000" w:usb1="10000000" w:usb2="00000000" w:usb3="00000000" w:csb0="80000000" w:csb1="00000000"/>
+  </w:font>
+  <w:font w:name="Calibri">
+    <w:panose1 w:val="020F0502020204030204"/>
+    <w:charset w:val="00"/>
+    <w:family w:val="swiss"/>
+    <w:pitch w:val="variable"/>
+    <w:sig w:usb0="E4002EFF" w:usb1="C000247B" w:usb2="00000009" w:usb3="00000000" w:csb0="000001FF" w:csb1="00000000"/>
+  </w:font>
+  <w:font w:name="Calibri Light">
+    <w:panose1 w:val="020F0302020204030204"/>
+    <w:charset w:val="00"/>
+    <w:family w:val="swiss"/>
+    <w:pitch w:val="variable"/>
+    <w:sig w:usb0="E4002EFF" w:usb1="C000247B" w:usb2="00000009" w:usb3="00000000" w:csb0="000001FF" w:csb1="00000000"/>
+  </w:font>
+</w:fonts>
+</file>
+
+<file path=word/glossary/settings.xml><?xml version="1.0" encoding="utf-8"?>
+<w:settings xmlns:mc="http://schemas.openxmlformats.org/markup-compatibility/2006" xmlns:o="urn:schemas-microsoft-com:office:office" xmlns:r="http://schemas.openxmlformats.org/officeDocument/2006/relationships" xmlns:m="http://schemas.openxmlformats.org/officeDocument/2006/math" xmlns:v="urn:schemas-microsoft-com:vml" xmlns:w10="urn:schemas-microsoft-com:office:word" xmlns:w="http://schemas.openxmlformats.org/wordprocessingml/2006/main" xmlns:w14="http://schemas.microsoft.com/office/word/2010/wordml" xmlns:w15="http://schemas.microsoft.com/office/word/2012/wordml" xmlns:sl="http://schemas.openxmlformats.org/schemaLibrary/2006/main" mc:Ignorable="w14 w15">
+  <w:view w:val="normal"/>
+  <w:defaultTabStop w:val="720"/>
+  <w:characterSpacingControl w:val="doNotCompress"/>
+  <w:compat>
+    <w:useFELayout/>
+    <w:compatSetting w:name="compatibilityMode" w:uri="http://schemas.microsoft.com/office/word" w:val="15"/>
+    <w:compatSetting w:name="overrideTableStyleFontSizeAndJustification" w:uri="http://schemas.microsoft.com/office/word" w:val="1"/>
+    <w:compatSetting w:name="enableOpenTypeFeatures" w:uri="http://schemas.microsoft.com/office/word" w:val="1"/>
+    <w:compatSetting w:name="doNotFlipMirrorIndents" w:uri="http://schemas.microsoft.com/office/word" w:val="1"/>
+    <w:compatSetting w:name="differentiateMultirowTableHeaders" w:uri="http://schemas.microsoft.com/office/word" w:val="1"/>
+  </w:compat>
+  <w:rsids>
+    <w:rsidRoot w:val="000E26B7"/>
+    <w:rsid w:val="000E26B7"/>
+    <w:rsid w:val="008019C6"/>
+  </w:rsids>
+  <m:mathPr>
+    <m:mathFont m:val="Cambria Math"/>
+    <m:brkBin m:val="before"/>
+    <m:brkBinSub m:val="--"/>
+    <m:smallFrac m:val="0"/>
+    <m:dispDef/>
+    <m:lMargin m:val="0"/>
+    <m:rMargin m:val="0"/>
+    <m:defJc m:val="centerGroup"/>
+    <m:wrapIndent m:val="1440"/>
+    <m:intLim m:val="subSup"/>
+    <m:naryLim m:val="undOvr"/>
+  </m:mathPr>
+  <w:themeFontLang w:val="en-US"/>
+  <w:clrSchemeMapping w:bg1="light1" w:t1="dark1" w:bg2="light2" w:t2="dark2" w:accent1="accent1" w:accent2="accent2" w:accent3="accent3" w:accent4="accent4" w:accent5="accent5" w:accent6="accent6" w:hyperlink="hyperlink" w:followedHyperlink="followedHyperlink"/>
+  <w:decimalSymbol w:val="."/>
+  <w:listSeparator w:val=","/>
+  <w15:chartTrackingRefBased/>
+</w:settings>
+</file>
+
+<file path=word/glossary/styles.xml><?xml version="1.0" encoding="utf-8"?>
+<w:styles xmlns:mc="http://schemas.openxmlformats.org/markup-compatibility/2006" xmlns:r="http://schemas.openxmlformats.org/officeDocument/2006/relationships" xmlns:w="http://schemas.openxmlformats.org/wordprocessingml/2006/main" xmlns:w14="http://schemas.microsoft.com/office/word/2010/wordml" xmlns:w15="http://schemas.microsoft.com/office/word/2012/wordml" mc:Ignorable="w14 w15">
+  <w:docDefaults>
+    <w:rPrDefault>
+      <w:rPr>
+        <w:rFonts w:asciiTheme="minorHAnsi" w:eastAsiaTheme="minorEastAsia" w:hAnsiTheme="minorHAnsi" w:cstheme="minorBidi"/>
         <w:sz w:val="22"/>
         <w:szCs w:val="22"/>
         <w:lang w:val="en-US" w:eastAsia="en-US" w:bidi="ar-SA"/>
@@ -3417,134 +5314,26 @@
     <w:semiHidden/>
     <w:unhideWhenUsed/>
   </w:style>
-  <w:style w:type="paragraph" w:styleId="NoSpacing">
-    <w:name w:val="No Spacing"/>
-    <w:link w:val="NoSpacingChar"/>
-    <w:uiPriority w:val="1"/>
-    <w:qFormat/>
-    <w:rsid w:val="00B06992"/>
-    <w:pPr>
-      <w:spacing w:after="0" w:line="240" w:lineRule="auto"/>
-    </w:pPr>
-    <w:rPr>
-      <w:rFonts w:eastAsiaTheme="minorEastAsia"/>
-    </w:rPr>
+  <w:style w:type="paragraph" w:customStyle="1" w:styleId="833CEEFB414645F5BAB85C562FE96D2D">
+    <w:name w:val="833CEEFB414645F5BAB85C562FE96D2D"/>
+    <w:rsid w:val="000E26B7"/>
   </w:style>
-  <w:style w:type="character" w:customStyle="1" w:styleId="NoSpacingChar">
-    <w:name w:val="No Spacing Char"/>
-    <w:basedOn w:val="DefaultParagraphFont"/>
-    <w:link w:val="NoSpacing"/>
-    <w:uiPriority w:val="1"/>
-    <w:rsid w:val="00B06992"/>
-    <w:rPr>
-      <w:rFonts w:eastAsiaTheme="minorEastAsia"/>
-    </w:rPr>
+  <w:style w:type="paragraph" w:customStyle="1" w:styleId="13E6ADE0D7C64347B5280F418B42FBB7">
+    <w:name w:val="13E6ADE0D7C64347B5280F418B42FBB7"/>
+    <w:rsid w:val="000E26B7"/>
   </w:style>
-  <w:style w:type="character" w:styleId="Hyperlink">
-    <w:name w:val="Hyperlink"/>
-    <w:basedOn w:val="DefaultParagraphFont"/>
-    <w:uiPriority w:val="99"/>
-    <w:unhideWhenUsed/>
-    <w:rsid w:val="00357C8E"/>
-    <w:rPr>
-      <w:color w:val="0563C1" w:themeColor="hyperlink"/>
-      <w:u w:val="single"/>
-    </w:rPr>
-  </w:style>
-  <w:style w:type="table" w:styleId="TableGrid">
-    <w:name w:val="Table Grid"/>
-    <w:basedOn w:val="TableNormal"/>
-    <w:uiPriority w:val="39"/>
-    <w:rsid w:val="006B77DF"/>
-    <w:pPr>
-      <w:spacing w:after="0" w:line="240" w:lineRule="auto"/>
-    </w:pPr>
-    <w:tblPr>
-      <w:tblInd w:w="0" w:type="dxa"/>
-      <w:tblBorders>
-        <w:top w:val="single" w:sz="4" w:space="0" w:color="auto"/>
-        <w:left w:val="single" w:sz="4" w:space="0" w:color="auto"/>
-        <w:bottom w:val="single" w:sz="4" w:space="0" w:color="auto"/>
-        <w:right w:val="single" w:sz="4" w:space="0" w:color="auto"/>
-        <w:insideH w:val="single" w:sz="4" w:space="0" w:color="auto"/>
-        <w:insideV w:val="single" w:sz="4" w:space="0" w:color="auto"/>
-      </w:tblBorders>
-      <w:tblCellMar>
-        <w:top w:w="0" w:type="dxa"/>
-        <w:left w:w="108" w:type="dxa"/>
-        <w:bottom w:w="0" w:type="dxa"/>
-        <w:right w:w="108" w:type="dxa"/>
-      </w:tblCellMar>
-    </w:tblPr>
-  </w:style>
-  <w:style w:type="character" w:styleId="FollowedHyperlink">
-    <w:name w:val="FollowedHyperlink"/>
-    <w:basedOn w:val="DefaultParagraphFont"/>
-    <w:uiPriority w:val="99"/>
-    <w:semiHidden/>
-    <w:unhideWhenUsed/>
-    <w:rsid w:val="00F63ED7"/>
-    <w:rPr>
-      <w:color w:val="954F72" w:themeColor="followedHyperlink"/>
-      <w:u w:val="single"/>
-    </w:rPr>
-  </w:style>
-  <w:style w:type="paragraph" w:styleId="ListParagraph">
-    <w:name w:val="List Paragraph"/>
-    <w:basedOn w:val="Normal"/>
-    <w:uiPriority w:val="34"/>
-    <w:qFormat/>
-    <w:rsid w:val="00F40B99"/>
-    <w:pPr>
-      <w:ind w:left="720"/>
-      <w:contextualSpacing/>
-    </w:pPr>
-  </w:style>
-  <w:style w:type="paragraph" w:styleId="Header">
-    <w:name w:val="header"/>
-    <w:basedOn w:val="Normal"/>
-    <w:link w:val="HeaderChar"/>
-    <w:uiPriority w:val="99"/>
-    <w:unhideWhenUsed/>
-    <w:rsid w:val="00E95DEA"/>
-    <w:pPr>
-      <w:tabs>
-        <w:tab w:val="center" w:pos="4680"/>
-        <w:tab w:val="right" w:pos="9360"/>
-      </w:tabs>
-      <w:spacing w:after="0" w:line="240" w:lineRule="auto"/>
-    </w:pPr>
-  </w:style>
-  <w:style w:type="character" w:customStyle="1" w:styleId="HeaderChar">
-    <w:name w:val="Header Char"/>
-    <w:basedOn w:val="DefaultParagraphFont"/>
-    <w:link w:val="Header"/>
-    <w:uiPriority w:val="99"/>
-    <w:rsid w:val="00E95DEA"/>
-  </w:style>
-  <w:style w:type="paragraph" w:styleId="Footer">
-    <w:name w:val="footer"/>
-    <w:basedOn w:val="Normal"/>
-    <w:link w:val="FooterChar"/>
-    <w:uiPriority w:val="99"/>
-    <w:unhideWhenUsed/>
-    <w:rsid w:val="00E95DEA"/>
-    <w:pPr>
-      <w:tabs>
-        <w:tab w:val="center" w:pos="4680"/>
-        <w:tab w:val="right" w:pos="9360"/>
-      </w:tabs>
-      <w:spacing w:after="0" w:line="240" w:lineRule="auto"/>
-    </w:pPr>
-  </w:style>
-  <w:style w:type="character" w:customStyle="1" w:styleId="FooterChar">
-    <w:name w:val="Footer Char"/>
-    <w:basedOn w:val="DefaultParagraphFont"/>
-    <w:link w:val="Footer"/>
-    <w:uiPriority w:val="99"/>
-    <w:rsid w:val="00E95DEA"/>
+  <w:style w:type="paragraph" w:customStyle="1" w:styleId="615C3179671843F28DF27798CB6AB2CE">
+    <w:name w:val="615C3179671843F28DF27798CB6AB2CE"/>
+    <w:rsid w:val="000E26B7"/>
   </w:style>
 </w:styles>
+</file>
+
+<file path=word/glossary/webSettings.xml><?xml version="1.0" encoding="utf-8"?>
+<w:webSettings xmlns:mc="http://schemas.openxmlformats.org/markup-compatibility/2006" xmlns:r="http://schemas.openxmlformats.org/officeDocument/2006/relationships" xmlns:w="http://schemas.openxmlformats.org/wordprocessingml/2006/main" xmlns:w14="http://schemas.microsoft.com/office/word/2010/wordml" xmlns:w15="http://schemas.microsoft.com/office/word/2012/wordml" mc:Ignorable="w14 w15">
+  <w:optimizeForBrowser/>
+  <w:allowPNG/>
+</w:webSettings>
 </file>
 
 <file path=word/theme/theme1.xml><?xml version="1.0" encoding="utf-8"?>
@@ -3813,7 +5602,7 @@
 </file>
 
 <file path=customXml/itemProps1.xml><?xml version="1.0" encoding="utf-8"?>
-<ds:datastoreItem xmlns:ds="http://schemas.openxmlformats.org/officeDocument/2006/customXml" ds:itemID="{9F0FD34D-A02A-4677-B349-02C094F31C1D}">
+<ds:datastoreItem xmlns:ds="http://schemas.openxmlformats.org/officeDocument/2006/customXml" ds:itemID="{6A4E74A4-B580-4C9C-9746-956A4AAFAEC7}">
   <ds:schemaRefs>
     <ds:schemaRef ds:uri="http://schemas.openxmlformats.org/officeDocument/2006/bibliography"/>
   </ds:schemaRefs>

</xml_diff>